<commit_message>
aframe intro a demo
</commit_message>
<xml_diff>
--- a/Webova_virtualni_realita_DP_HORAK_git_version.docx
+++ b/Webova_virtualni_realita_DP_HORAK_git_version.docx
@@ -127,9 +127,8 @@
           <w:sz w:val="28"/>
           <w:szCs w:val="28"/>
         </w:rPr>
-        <w:t xml:space="preserve">BRNO </w:t>
-      </w:r>
-      <w:proofErr w:type="gramStart"/>
+        <w:t>BRNO 202</w:t>
+      </w:r>
       <w:r>
         <w:rPr>
           <w:b/>
@@ -137,7 +136,7 @@
           <w:sz w:val="28"/>
           <w:szCs w:val="28"/>
         </w:rPr>
-        <w:t>202</w:t>
+        <w:t>?</w:t>
       </w:r>
       <w:r>
         <w:rPr>
@@ -146,26 +145,7 @@
           <w:sz w:val="28"/>
           <w:szCs w:val="28"/>
         </w:rPr>
-        <w:t>?</w:t>
-      </w:r>
-      <w:r>
-        <w:rPr>
-          <w:b/>
-          <w:bCs/>
-          <w:sz w:val="28"/>
-          <w:szCs w:val="28"/>
-        </w:rPr>
-        <w:t>(</w:t>
-      </w:r>
-      <w:proofErr w:type="gramEnd"/>
-      <w:r>
-        <w:rPr>
-          <w:b/>
-          <w:bCs/>
-          <w:sz w:val="28"/>
-          <w:szCs w:val="28"/>
-        </w:rPr>
-        <w:t>3)</w:t>
+        <w:t>(3)</w:t>
       </w:r>
     </w:p>
     <w:p>
@@ -1388,16 +1368,8 @@
         <w:rPr>
           <w:lang w:eastAsia="cs-CZ"/>
         </w:rPr>
-        <w:t xml:space="preserve">Tato práce se </w:t>
-      </w:r>
-      <w:proofErr w:type="gramStart"/>
-      <w:r>
-        <w:rPr>
-          <w:lang w:eastAsia="cs-CZ"/>
-        </w:rPr>
-        <w:t>zabývá..</w:t>
-      </w:r>
-      <w:proofErr w:type="gramEnd"/>
+        <w:t>Tato práce se zabývá..</w:t>
+      </w:r>
     </w:p>
     <w:p>
       <w:pPr>
@@ -1417,22 +1389,14 @@
         <w:rPr>
           <w:lang w:val="en-US"/>
         </w:rPr>
-        <w:t xml:space="preserve">Bachelor </w:t>
-      </w:r>
-      <w:proofErr w:type="gramStart"/>
+        <w:t>Bachelor thesis</w:t>
+      </w:r>
       <w:r>
         <w:rPr>
           <w:lang w:val="en-US"/>
         </w:rPr>
-        <w:t>thesis</w:t>
-      </w:r>
-      <w:r>
-        <w:rPr>
-          <w:lang w:val="en-US"/>
-        </w:rPr>
         <w:t>..</w:t>
       </w:r>
-      <w:proofErr w:type="gramEnd"/>
     </w:p>
     <w:p>
       <w:pPr>
@@ -2475,9 +2439,8 @@
           <w:lang w:eastAsia="cs-CZ"/>
         </w:rPr>
         <w:lastRenderedPageBreak/>
-        <w:t xml:space="preserve">Rozsah průvodní </w:t>
-      </w:r>
-      <w:proofErr w:type="gramStart"/>
+        <w:t xml:space="preserve">Rozsah průvodní zprávy:  </w:t>
+      </w:r>
       <w:r>
         <w:rPr>
           <w:rFonts w:eastAsia="Times New Roman" w:cs="Times New Roman"/>
@@ -2485,7 +2448,7 @@
           <w:szCs w:val="24"/>
           <w:lang w:eastAsia="cs-CZ"/>
         </w:rPr>
-        <w:t xml:space="preserve">zprávy:  </w:t>
+        <w:tab/>
       </w:r>
       <w:r>
         <w:rPr>
@@ -2494,37 +2457,27 @@
           <w:szCs w:val="24"/>
           <w:lang w:eastAsia="cs-CZ"/>
         </w:rPr>
-        <w:tab/>
-      </w:r>
-      <w:proofErr w:type="gramEnd"/>
-      <w:r>
+        <w:t>?</w:t>
+      </w:r>
+    </w:p>
+    <w:p>
+      <w:pPr>
+        <w:spacing w:after="0" w:line="360" w:lineRule="auto"/>
+        <w:jc w:val="left"/>
         <w:rPr>
           <w:rFonts w:eastAsia="Times New Roman" w:cs="Times New Roman"/>
           <w:sz w:val="24"/>
           <w:szCs w:val="24"/>
           <w:lang w:eastAsia="cs-CZ"/>
         </w:rPr>
-        <w:t>?</w:t>
-      </w:r>
-    </w:p>
-    <w:p>
-      <w:pPr>
-        <w:spacing w:after="0" w:line="360" w:lineRule="auto"/>
-        <w:jc w:val="left"/>
+      </w:pPr>
+      <w:r>
         <w:rPr>
           <w:rFonts w:eastAsia="Times New Roman" w:cs="Times New Roman"/>
           <w:sz w:val="24"/>
           <w:szCs w:val="24"/>
           <w:lang w:eastAsia="cs-CZ"/>
         </w:rPr>
-      </w:pPr>
-      <w:r>
-        <w:rPr>
-          <w:rFonts w:eastAsia="Times New Roman" w:cs="Times New Roman"/>
-          <w:sz w:val="24"/>
-          <w:szCs w:val="24"/>
-          <w:lang w:eastAsia="cs-CZ"/>
-        </w:rPr>
         <w:t xml:space="preserve">Seznam odborné literatury:  </w:t>
       </w:r>
     </w:p>
@@ -2534,15 +2487,7 @@
         <w:ind w:firstLine="0"/>
       </w:pPr>
       <w:r>
-        <w:t xml:space="preserve">BUTCHER, P. W. S., JOHN, N. W., RITSOS, P. D. (2021): VRIA: A </w:t>
-      </w:r>
-      <w:proofErr w:type="gramStart"/>
-      <w:r>
-        <w:t>Web</w:t>
-      </w:r>
-      <w:proofErr w:type="gramEnd"/>
-      <w:r>
-        <w:t>-</w:t>
+        <w:t>BUTCHER, P. W. S., JOHN, N. W., RITSOS, P. D. (2021): VRIA: A Web-</w:t>
       </w:r>
       <w:proofErr w:type="spellStart"/>
       <w:r>
@@ -2663,15 +2608,7 @@
       </w:r>
       <w:proofErr w:type="spellEnd"/>
       <w:r>
-        <w:t xml:space="preserve"> </w:t>
-      </w:r>
-      <w:proofErr w:type="gramStart"/>
-      <w:r>
-        <w:t>3D</w:t>
-      </w:r>
-      <w:proofErr w:type="gramEnd"/>
-      <w:r>
-        <w:t xml:space="preserve"> </w:t>
+        <w:t xml:space="preserve"> 3D </w:t>
       </w:r>
       <w:proofErr w:type="spellStart"/>
       <w:r>
@@ -2695,15 +2632,7 @@
       </w:r>
       <w:proofErr w:type="spellEnd"/>
       <w:r>
-        <w:t xml:space="preserve"> </w:t>
-      </w:r>
-      <w:proofErr w:type="spellStart"/>
-      <w:r>
-        <w:t>of</w:t>
-      </w:r>
-      <w:proofErr w:type="spellEnd"/>
-      <w:r>
-        <w:t xml:space="preserve"> </w:t>
+        <w:t xml:space="preserve"> of </w:t>
       </w:r>
       <w:proofErr w:type="spellStart"/>
       <w:r>
@@ -2768,15 +2697,7 @@
       </w:r>
       <w:proofErr w:type="spellEnd"/>
       <w:r>
-        <w:t xml:space="preserve"> </w:t>
-      </w:r>
-      <w:proofErr w:type="spellStart"/>
-      <w:r>
-        <w:t>of</w:t>
-      </w:r>
-      <w:proofErr w:type="spellEnd"/>
-      <w:r>
-        <w:t xml:space="preserve"> </w:t>
+        <w:t xml:space="preserve"> of </w:t>
       </w:r>
       <w:proofErr w:type="spellStart"/>
       <w:r>
@@ -3108,18 +3029,7 @@
           <w:szCs w:val="24"/>
           <w:lang w:eastAsia="cs-CZ"/>
         </w:rPr>
-        <w:t xml:space="preserve">Vedoucí bakalářské </w:t>
-      </w:r>
-      <w:proofErr w:type="gramStart"/>
-      <w:r>
-        <w:rPr>
-          <w:rFonts w:eastAsia="Times New Roman" w:cs="Times New Roman"/>
-          <w:i/>
-          <w:sz w:val="24"/>
-          <w:szCs w:val="24"/>
-          <w:lang w:eastAsia="cs-CZ"/>
-        </w:rPr>
-        <w:t>práce</w:t>
+        <w:t>Vedoucí bakalářské práce</w:t>
       </w:r>
       <w:r>
         <w:rPr>
@@ -3139,7 +3049,6 @@
         </w:rPr>
         <w:tab/>
       </w:r>
-      <w:proofErr w:type="gramEnd"/>
       <w:r>
         <w:rPr>
           <w:rFonts w:eastAsia="Times New Roman" w:cs="Times New Roman"/>
@@ -4404,7 +4313,7 @@
         <w:fldChar w:fldCharType="begin"/>
       </w:r>
       <w:r>
-        <w:instrText xml:space="preserve"> ADDIN ZOTERO_ITEM CSL_CITATION {"citationID":"qKNsQ42E","properties":{"formattedCitation":"(Guo, Goodchild, Annoni 2020; Bolstad 2019; Kresse, Danko 2012; Longley et al. 2015)","plainCitation":"(Guo, Goodchild, Annoni 2020; Bolstad 2019; Kresse, Danko 2012; Longley et al. 2015)","noteIndex":0},"citationItems":[{"id":949,"uris":["http://zotero.org/groups/4599106/items/4B5E7TZU"],"itemData":{"id":949,"type":"book","abstract":"This open access book offers a summary of the development of Digital Earth over the past twenty years. By reviewing the initial vision of Digital Earth, the evolution of that vision, the relevant key technologies, and the role of Digital Earth in helping people respond to global challenges, this publication reveals how and why Digital Earth is becoming vital for acquiring, processing, analysing and mining the rapidly growing volume of global data sets about the Earth. The main aspects of Digital Earth covered here include: Digital Earth platforms, remote sensing and navigation satellites, processing and visualizing geospatial information, geospatial information infrastructures, big data and cloud computing, transformation and zooming, artificial intelligence, Internet of Things, and social media. Moreover, the book covers in detail the multi-layered/multi-faceted roles of Digital Earth in response to sustainable development goals, climate changes, and mitigating disasters, the applications of Digital Earth (such as digital city and digital heritage), the citizen science in support of Digital Earth, the economic value of Digital Earth, and so on. This book also reviews the regional and national development of Digital Earth around the world, and discusses the role and effect of education and ethics. Lastly, it concludes with a summary of the challenges and forecasts the future trends of Digital Earth. By sharing case studies and a broad range of general and scientific insights into the science and technology of Digital Earth, this book offers an essential introduction for an ever-growing international audience.","language":"English","note":"Accepted: 2020-03-18 13:36:15\nDOI: 10.1007/978-981-32-9915-3","publisher":"Springer Nature","source":"library.oapen.org","title":"Manual of Digital Earth","URL":"https://library.oapen.org/handle/20.500.12657/23172","editor":[{"family":"Guo","given":"Huadong"},{"family":"Goodchild","given":"Michael F."},{"family":"Annoni","given":"Alessandro"}],"accessed":{"date-parts":[["2022",6,25]]},"issued":{"date-parts":[["2020"]]},"citation-key":"guoManualDigitalEarth2020"}},{"id":956,"uris":["http://zotero.org/groups/4599106/items/VAEUZHY6"],"itemData":{"id":956,"type":"book","edition":"Sixth edition","event-place":"Ann Arbor, MI","ISBN":"978-1-59399-552-2","language":"English","number-of-pages":"764","publisher":"XanEdu Publishing Inc","publisher-place":"Ann Arbor, MI","source":"Amazon","title":"GIS Fundamentals: A First Text on Geographic Information Systems, Sixth Edition","title-short":"GIS Fundamentals","author":[{"family":"Bolstad","given":"Paul"}],"issued":{"date-parts":[["2019",7,15]]},"citation-key":"bolstadGISFundamentalsFirst2019"}},{"id":"5QIPq0GL/K0qbkqC9","uris":["http://zotero.org/groups/4599106/items/6NCMRXIX"],"itemData":{"id":951,"type":"book","edition":"2012th edition","event-place":"Berlin ; New York","ISBN":"978-3-540-72678-4","language":"English","number-of-pages":"1151","publisher":"Springer","publisher-place":"Berlin ; New York","source":"Amazon","title":"Springer Handbook of Geographic Information","editor":[{"family":"Kresse","given":"Wolfgang"},{"family":"Danko","given":"David M."}],"issued":{"date-parts":[["2012",2,10]]}}},{"id":959,"uris":["http://zotero.org/groups/4599106/items/G544945Z"],"itemData":{"id":959,"type":"book","edition":"4th edition","language":"English","number-of-pages":"496","publisher":"Wiley","source":"Amazon","title":"Geographic Information Science and Systems, 4th Edition","author":[{"family":"Longley","given":"Paul A."},{"family":"Goodchild","given":"Michael F."},{"family":"Maguire","given":"David J."},{"family":"Rhind","given":"David W."}],"issued":{"date-parts":[["2015",2,26]]},"citation-key":"longleyGeographicInformationScience2015"}}],"schema":"https://github.com/citation-style-language/schema/raw/master/csl-citation.json"} </w:instrText>
+        <w:instrText xml:space="preserve"> ADDIN ZOTERO_ITEM CSL_CITATION {"citationID":"qKNsQ42E","properties":{"formattedCitation":"(Guo, Goodchild, Annoni 2020; Bolstad 2019; Kresse, Danko 2012; Longley et al. 2015)","plainCitation":"(Guo, Goodchild, Annoni 2020; Bolstad 2019; Kresse, Danko 2012; Longley et al. 2015)","noteIndex":0},"citationItems":[{"id":949,"uris":["http://zotero.org/groups/4599106/items/4B5E7TZU"],"itemData":{"id":949,"type":"book","abstract":"This open access book offers a summary of the development of Digital Earth over the past twenty years. By reviewing the initial vision of Digital Earth, the evolution of that vision, the relevant key technologies, and the role of Digital Earth in helping people respond to global challenges, this publication reveals how and why Digital Earth is becoming vital for acquiring, processing, analysing and mining the rapidly growing volume of global data sets about the Earth. The main aspects of Digital Earth covered here include: Digital Earth platforms, remote sensing and navigation satellites, processing and visualizing geospatial information, geospatial information infrastructures, big data and cloud computing, transformation and zooming, artificial intelligence, Internet of Things, and social media. Moreover, the book covers in detail the multi-layered/multi-faceted roles of Digital Earth in response to sustainable development goals, climate changes, and mitigating disasters, the applications of Digital Earth (such as digital city and digital heritage), the citizen science in support of Digital Earth, the economic value of Digital Earth, and so on. This book also reviews the regional and national development of Digital Earth around the world, and discusses the role and effect of education and ethics. Lastly, it concludes with a summary of the challenges and forecasts the future trends of Digital Earth. By sharing case studies and a broad range of general and scientific insights into the science and technology of Digital Earth, this book offers an essential introduction for an ever-growing international audience.","language":"English","note":"Accepted: 2020-03-18 13:36:15\nDOI: 10.1007/978-981-32-9915-3","publisher":"Springer Nature","source":"library.oapen.org","title":"Manual of Digital Earth","URL":"https://library.oapen.org/handle/20.500.12657/23172","editor":[{"family":"Guo","given":"Huadong"},{"family":"Goodchild","given":"Michael F."},{"family":"Annoni","given":"Alessandro"}],"accessed":{"date-parts":[["2022",6,25]]},"issued":{"date-parts":[["2020"]]},"citation-key":"guoManualDigitalEarth2020"}},{"id":956,"uris":["http://zotero.org/groups/4599106/items/VAEUZHY6"],"itemData":{"id":956,"type":"book","edition":"Sixth edition","event-place":"Ann Arbor, MI","ISBN":"978-1-59399-552-2","language":"English","number-of-pages":"764","publisher":"XanEdu Publishing Inc","publisher-place":"Ann Arbor, MI","source":"Amazon","title":"GIS Fundamentals: A First Text on Geographic Information Systems, Sixth Edition","title-short":"GIS Fundamentals","author":[{"family":"Bolstad","given":"Paul"}],"issued":{"date-parts":[["2019",7,15]]},"citation-key":"bolstadGISFundamentalsFirst2019"}},{"id":"QhuBNN3u/uR8BzaOg","uris":["http://zotero.org/groups/4599106/items/6NCMRXIX"],"itemData":{"id":951,"type":"book","edition":"2012th edition","event-place":"Berlin ; New York","ISBN":"978-3-540-72678-4","language":"English","number-of-pages":"1151","publisher":"Springer","publisher-place":"Berlin ; New York","source":"Amazon","title":"Springer Handbook of Geographic Information","editor":[{"family":"Kresse","given":"Wolfgang"},{"family":"Danko","given":"David M."}],"issued":{"date-parts":[["2012",2,10]]}}},{"id":959,"uris":["http://zotero.org/groups/4599106/items/G544945Z"],"itemData":{"id":959,"type":"book","edition":"4th edition","language":"English","number-of-pages":"496","publisher":"Wiley","source":"Amazon","title":"Geographic Information Science and Systems, 4th Edition","author":[{"family":"Longley","given":"Paul A."},{"family":"Goodchild","given":"Michael F."},{"family":"Maguire","given":"David J."},{"family":"Rhind","given":"David W."}],"issued":{"date-parts":[["2015",2,26]]},"citation-key":"longleyGeographicInformationScience2015"}}],"schema":"https://github.com/citation-style-language/schema/raw/master/csl-citation.json"} </w:instrText>
       </w:r>
       <w:r>
         <w:fldChar w:fldCharType="separate"/>
@@ -4446,7 +4355,39 @@
           <w:rFonts w:cs="Times New Roman"/>
           <w:szCs w:val="24"/>
         </w:rPr>
-        <w:t>(Slocum 2014; Çöltekin et al. 2020a; Christophe 2020; Dykes, MacEachren, Kraak 2005)</w:t>
+        <w:t>(</w:t>
+      </w:r>
+      <w:proofErr w:type="spellStart"/>
+      <w:r>
+        <w:rPr>
+          <w:rFonts w:cs="Times New Roman"/>
+          <w:szCs w:val="24"/>
+        </w:rPr>
+        <w:t>Slocum</w:t>
+      </w:r>
+      <w:proofErr w:type="spellEnd"/>
+      <w:r>
+        <w:rPr>
+          <w:rFonts w:cs="Times New Roman"/>
+          <w:szCs w:val="24"/>
+        </w:rPr>
+        <w:t xml:space="preserve"> 2014; </w:t>
+      </w:r>
+      <w:proofErr w:type="spellStart"/>
+      <w:r>
+        <w:rPr>
+          <w:rFonts w:cs="Times New Roman"/>
+          <w:szCs w:val="24"/>
+        </w:rPr>
+        <w:t>Çöltekin</w:t>
+      </w:r>
+      <w:proofErr w:type="spellEnd"/>
+      <w:r>
+        <w:rPr>
+          <w:rFonts w:cs="Times New Roman"/>
+          <w:szCs w:val="24"/>
+        </w:rPr>
+        <w:t xml:space="preserve"> et al. 2020a; Christophe 2020; Dykes, MacEachren, Kraak 2005)</w:t>
       </w:r>
       <w:r>
         <w:fldChar w:fldCharType="end"/>
@@ -4994,7 +4935,23 @@
           <w:rFonts w:cs="Times New Roman"/>
           <w:szCs w:val="24"/>
         </w:rPr>
-        <w:t>(Ugwitz, Stachoň, Kubicek 2021; Laksono, Aditya 2019; Keil et al. 2021)</w:t>
+        <w:t>(</w:t>
+      </w:r>
+      <w:proofErr w:type="spellStart"/>
+      <w:r>
+        <w:rPr>
+          <w:rFonts w:cs="Times New Roman"/>
+          <w:szCs w:val="24"/>
+        </w:rPr>
+        <w:t>Ugwitz</w:t>
+      </w:r>
+      <w:proofErr w:type="spellEnd"/>
+      <w:r>
+        <w:rPr>
+          <w:rFonts w:cs="Times New Roman"/>
+          <w:szCs w:val="24"/>
+        </w:rPr>
+        <w:t>, Stachoň, Kubicek 2021; Laksono, Aditya 2019; Keil et al. 2021)</w:t>
       </w:r>
       <w:r>
         <w:fldChar w:fldCharType="end"/>
@@ -6311,15 +6268,7 @@
         <w:t xml:space="preserve">má vliv). </w:t>
       </w:r>
       <w:r>
-        <w:t xml:space="preserve">Míra interakce se </w:t>
-      </w:r>
-      <w:proofErr w:type="gramStart"/>
-      <w:r>
-        <w:t>liší</w:t>
-      </w:r>
-      <w:proofErr w:type="gramEnd"/>
-      <w:r>
-        <w:t xml:space="preserve"> </w:t>
+        <w:t xml:space="preserve">Míra interakce se liší </w:t>
       </w:r>
       <w:r>
         <w:t>na základě</w:t>
@@ -6710,7 +6659,23 @@
           <w:rFonts w:cs="Times New Roman"/>
           <w:szCs w:val="24"/>
         </w:rPr>
-        <w:t>(Çöltekin et al. 2020b)</w:t>
+        <w:t>(</w:t>
+      </w:r>
+      <w:proofErr w:type="spellStart"/>
+      <w:r>
+        <w:rPr>
+          <w:rFonts w:cs="Times New Roman"/>
+          <w:szCs w:val="24"/>
+        </w:rPr>
+        <w:t>Çöltekin</w:t>
+      </w:r>
+      <w:proofErr w:type="spellEnd"/>
+      <w:r>
+        <w:rPr>
+          <w:rFonts w:cs="Times New Roman"/>
+          <w:szCs w:val="24"/>
+        </w:rPr>
+        <w:t xml:space="preserve"> et al. 2020b)</w:t>
       </w:r>
       <w:r>
         <w:fldChar w:fldCharType="end"/>
@@ -7465,15 +7430,7 @@
         <w:t>komponentou,</w:t>
       </w:r>
       <w:r>
-        <w:t xml:space="preserve"> která </w:t>
-      </w:r>
-      <w:proofErr w:type="gramStart"/>
-      <w:r>
-        <w:t>vytváří</w:t>
-      </w:r>
-      <w:proofErr w:type="gramEnd"/>
-      <w:r>
-        <w:t xml:space="preserve"> alternativní prostředí (může být VGE). Následně pak pomocí</w:t>
+        <w:t xml:space="preserve"> která vytváří alternativní prostředí (může být VGE). Následně pak pomocí</w:t>
       </w:r>
       <w:r>
         <w:t xml:space="preserve"> komponenty displeje, který je specifický pro daný smyslový orgán je percepce reálného světa nahrazena světem alternativním. </w:t>
@@ -7653,15 +7610,7 @@
       </w:r>
       <w:proofErr w:type="spellEnd"/>
       <w:r>
-        <w:t xml:space="preserve">) je tedy softwarová komponenta, která </w:t>
-      </w:r>
-      <w:proofErr w:type="gramStart"/>
-      <w:r>
-        <w:t>vytváří</w:t>
-      </w:r>
-      <w:proofErr w:type="gramEnd"/>
-      <w:r>
-        <w:t xml:space="preserve"> „jiný svět“, jímž může být kompletně syntetický svět, záznam </w:t>
+        <w:t xml:space="preserve">) je tedy softwarová komponenta, která vytváří „jiný svět“, jímž může být kompletně syntetický svět, záznam </w:t>
       </w:r>
       <w:r>
         <w:t>existujícího</w:t>
@@ -7894,15 +7843,7 @@
         <w:t>způsoby,</w:t>
       </w:r>
       <w:r>
-        <w:t xml:space="preserve"> jakými je tento smysl ovládán se </w:t>
-      </w:r>
-      <w:proofErr w:type="gramStart"/>
-      <w:r>
-        <w:t>liší</w:t>
-      </w:r>
-      <w:proofErr w:type="gramEnd"/>
-      <w:r>
-        <w:t xml:space="preserve"> na základě samotného hw zařízení. V případě HMD se jedná o LED obrazovky s vysokým rozlišením nastavené blízko očí a zaostřeny skrze čočky. </w:t>
+        <w:t xml:space="preserve"> jakými je tento smysl ovládán se liší na základě samotného hw zařízení. V případě HMD se jedná o LED obrazovky s vysokým rozlišením nastavené blízko očí a zaostřeny skrze čočky. </w:t>
       </w:r>
     </w:p>
     <w:p>
@@ -8200,7 +8141,6 @@
         <w:t xml:space="preserve"> – co </w:t>
       </w:r>
       <w:proofErr w:type="spellStart"/>
-      <w:proofErr w:type="gramStart"/>
       <w:r>
         <w:rPr>
           <w:highlight w:val="yellow"/>
@@ -8214,15 +8154,7 @@
           <w:highlight w:val="yellow"/>
           <w:lang w:val="en-US"/>
         </w:rPr>
-        <w:t xml:space="preserve"> ?</w:t>
-      </w:r>
-      <w:proofErr w:type="gramEnd"/>
-      <w:r>
-        <w:rPr>
-          <w:highlight w:val="yellow"/>
-          <w:lang w:val="en-US"/>
-        </w:rPr>
-        <w:t xml:space="preserve"> </w:t>
+        <w:t xml:space="preserve"> ? </w:t>
       </w:r>
       <w:proofErr w:type="spellStart"/>
       <w:r>
@@ -8321,80 +8253,80 @@
         <w:fldChar w:fldCharType="separate"/>
       </w:r>
       <w:r>
+        <w:t>(Sherman, Craig 2019)</w:t>
+      </w:r>
+      <w:r>
+        <w:rPr>
+          <w:lang w:eastAsia="en-US"/>
+        </w:rPr>
+        <w:fldChar w:fldCharType="end"/>
+      </w:r>
+      <w:r>
+        <w:rPr>
+          <w:lang w:eastAsia="en-US"/>
+        </w:rPr>
+        <w:t xml:space="preserve">. </w:t>
+      </w:r>
+    </w:p>
+    <w:p>
+      <w:r>
+        <w:t xml:space="preserve">Percepce se uskutečňuje po převodu podnětů smyslovými orgány (a jejich receptory) na nervové impulzy. </w:t>
+      </w:r>
+      <w:r>
+        <w:t xml:space="preserve">Výše zmíněné koncepty virtuální reality jsou diskutovány obecně, proto je nutné zmínit, že práce se zabývá především vizuálním vjemem, tedy především koncepty Imerze a Interaktivity budou diskutovány v kontextu vizuálních vjemů. </w:t>
+      </w:r>
+    </w:p>
+    <w:p>
+      <w:pPr>
+        <w:pStyle w:val="Heading2"/>
+      </w:pPr>
+      <w:r>
+        <w:t>Zobrazovací</w:t>
+      </w:r>
+      <w:r>
+        <w:t xml:space="preserve"> </w:t>
+      </w:r>
+      <w:r>
+        <w:t>zařízení – HMD</w:t>
+      </w:r>
+    </w:p>
+    <w:p>
+      <w:r>
+        <w:t>Zobrazovací zařízení je možné klasifikovat dle míry imerze, kterou poskytují</w:t>
+      </w:r>
+      <w:r>
+        <w:t xml:space="preserve"> na ne-imerzní, </w:t>
+      </w:r>
+      <w:proofErr w:type="spellStart"/>
+      <w:r>
+        <w:t>semi</w:t>
+      </w:r>
+      <w:proofErr w:type="spellEnd"/>
+      <w:r>
+        <w:t>-imerzní a plně-imerzní</w:t>
+      </w:r>
+      <w:r>
+        <w:t xml:space="preserve"> </w:t>
+      </w:r>
+      <w:r>
+        <w:fldChar w:fldCharType="begin"/>
+      </w:r>
+      <w:r>
+        <w:instrText xml:space="preserve"> ADDIN ZOTERO_ITEM CSL_CITATION {"citationID":"1qIlQgrk","properties":{"formattedCitation":"(Coltekin et al. 2020)","plainCitation":"(Coltekin et al. 2020)","noteIndex":0},"citationItems":[{"id":1274,"uris":["http://zotero.org/groups/4599106/items/F54Y7ICM"],"itemData":{"id":1274,"type":"article-journal","abstract":"This manuscript identifies and documents unsolved problems and research challenges in the extended reality (XR) domain (i.e., virtual (VR), augmented (AR), and mixed reality (MR)). The manuscript is structured to include technology, design, and human factor perspectives. The text is visualization/display-focused, that is, other modalities such as audio, haptic, smell, and touch, while important for XR, are beyond the scope of this paper. We further narrow our focus to mainly geospatial research, with necessary deviations to other domains where these technologies are widely researched. The main objective of the study is to provide an overview of broader research challenges and directions in XR, especially in spatial sciences. Aside from the research challenges identified based on a comprehensive literature review, we provide case studies with original results from our own studies in each section as examples to demonstrate the relevance of the challenges in the current research. We believe that this paper will be of relevance to anyone who has scientific interest in extended reality, and/or uses these systems in their research.","container-title":"International Journal of Geo-Information","DOI":"10.3390/ijgi9070439","journalAbbreviation":"International Journal of Geo-Information","source":"ResearchGate","title":"Extended Reality in Spatial Sciences: A Review of Research Challenges and Future Directions","title-short":"Extended Reality in Spatial Sciences","volume":"9","author":[{"family":"Coltekin","given":"Arzu"},{"family":"Lochhead","given":"Ian"},{"family":"Madden","given":"Marguerite"},{"family":"Christophe","given":"Sidonie"},{"family":"Devaux","given":"Alexandre"},{"family":"Pettit","given":"Christopher"},{"family":"Lock","given":"Oliver"},{"family":"Shukla","given":"Shashwat"},{"family":"Herman","given":"Lukáš"},{"family":"Stachoň","given":"Zdeněk"},{"family":"Kubicek","given":"Petr"},{"family":"Snopková","given":"Dajana"},{"family":"Bernardes","given":"Sergio"},{"family":"Hedley","given":"Nicholas"}],"issued":{"date-parts":[["2020",7,15]]},"citation-key":"coltekinExtendedRealitySpatial2020a"}}],"schema":"https://github.com/citation-style-language/schema/raw/master/csl-citation.json"} </w:instrText>
+      </w:r>
+      <w:r>
+        <w:fldChar w:fldCharType="separate"/>
+      </w:r>
+      <w:r>
         <w:t>(</w:t>
       </w:r>
       <w:proofErr w:type="spellStart"/>
       <w:r>
-        <w:t>Sherman</w:t>
-      </w:r>
-      <w:proofErr w:type="spellEnd"/>
-      <w:r>
-        <w:t>, Craig 2019)</w:t>
-      </w:r>
-      <w:r>
-        <w:rPr>
-          <w:lang w:eastAsia="en-US"/>
-        </w:rPr>
-        <w:fldChar w:fldCharType="end"/>
-      </w:r>
-      <w:r>
-        <w:rPr>
-          <w:lang w:eastAsia="en-US"/>
-        </w:rPr>
-        <w:t xml:space="preserve">. </w:t>
-      </w:r>
-    </w:p>
-    <w:p>
-      <w:r>
-        <w:t xml:space="preserve">Percepce se uskutečňuje po převodu podnětů smyslovými orgány (a jejich receptory) na nervové impulzy. </w:t>
-      </w:r>
-      <w:r>
-        <w:t xml:space="preserve">Výše zmíněné koncepty virtuální reality jsou diskutovány obecně, proto je nutné zmínit, že práce se zabývá především vizuálním vjemem, tedy především koncepty Imerze a Interaktivity budou diskutovány v kontextu vizuálních vjemů. </w:t>
-      </w:r>
-    </w:p>
-    <w:p>
-      <w:pPr>
-        <w:pStyle w:val="Heading2"/>
-      </w:pPr>
-      <w:r>
-        <w:t>Zobrazovací</w:t>
-      </w:r>
-      <w:r>
-        <w:t xml:space="preserve"> </w:t>
-      </w:r>
-      <w:r>
-        <w:t>zařízení – HMD</w:t>
-      </w:r>
-    </w:p>
-    <w:p>
-      <w:r>
-        <w:t>Zobrazovací zařízení je možné klasifikovat dle míry imerze, kterou poskytují</w:t>
-      </w:r>
-      <w:r>
-        <w:t xml:space="preserve"> na ne-imerzní, </w:t>
-      </w:r>
-      <w:proofErr w:type="spellStart"/>
-      <w:r>
-        <w:t>semi</w:t>
-      </w:r>
-      <w:proofErr w:type="spellEnd"/>
-      <w:r>
-        <w:t>-imerzní a plně-imerzní</w:t>
-      </w:r>
-      <w:r>
-        <w:t xml:space="preserve"> </w:t>
-      </w:r>
-      <w:r>
-        <w:fldChar w:fldCharType="begin"/>
-      </w:r>
-      <w:r>
-        <w:instrText xml:space="preserve"> ADDIN ZOTERO_ITEM CSL_CITATION {"citationID":"1qIlQgrk","properties":{"formattedCitation":"(Coltekin et al. 2020)","plainCitation":"(Coltekin et al. 2020)","noteIndex":0},"citationItems":[{"id":1274,"uris":["http://zotero.org/groups/4599106/items/F54Y7ICM"],"itemData":{"id":1274,"type":"article-journal","abstract":"This manuscript identifies and documents unsolved problems and research challenges in the extended reality (XR) domain (i.e., virtual (VR), augmented (AR), and mixed reality (MR)). The manuscript is structured to include technology, design, and human factor perspectives. The text is visualization/display-focused, that is, other modalities such as audio, haptic, smell, and touch, while important for XR, are beyond the scope of this paper. We further narrow our focus to mainly geospatial research, with necessary deviations to other domains where these technologies are widely researched. The main objective of the study is to provide an overview of broader research challenges and directions in XR, especially in spatial sciences. Aside from the research challenges identified based on a comprehensive literature review, we provide case studies with original results from our own studies in each section as examples to demonstrate the relevance of the challenges in the current research. We believe that this paper will be of relevance to anyone who has scientific interest in extended reality, and/or uses these systems in their research.","container-title":"International Journal of Geo-Information","DOI":"10.3390/ijgi9070439","journalAbbreviation":"International Journal of Geo-Information","source":"ResearchGate","title":"Extended Reality in Spatial Sciences: A Review of Research Challenges and Future Directions","title-short":"Extended Reality in Spatial Sciences","volume":"9","author":[{"family":"Coltekin","given":"Arzu"},{"family":"Lochhead","given":"Ian"},{"family":"Madden","given":"Marguerite"},{"family":"Christophe","given":"Sidonie"},{"family":"Devaux","given":"Alexandre"},{"family":"Pettit","given":"Christopher"},{"family":"Lock","given":"Oliver"},{"family":"Shukla","given":"Shashwat"},{"family":"Herman","given":"Lukáš"},{"family":"Stachoň","given":"Zdeněk"},{"family":"Kubicek","given":"Petr"},{"family":"Snopková","given":"Dajana"},{"family":"Bernardes","given":"Sergio"},{"family":"Hedley","given":"Nicholas"}],"issued":{"date-parts":[["2020",7,15]]},"citation-key":"coltekinExtendedRealitySpatial2020a"}}],"schema":"https://github.com/citation-style-language/schema/raw/master/csl-citation.json"} </w:instrText>
-      </w:r>
-      <w:r>
-        <w:fldChar w:fldCharType="separate"/>
-      </w:r>
-      <w:r>
-        <w:t>(Coltekin et al. 2020)</w:t>
+        <w:t>Coltekin</w:t>
+      </w:r>
+      <w:proofErr w:type="spellEnd"/>
+      <w:r>
+        <w:t xml:space="preserve"> et al. 2020)</w:t>
       </w:r>
       <w:r>
         <w:fldChar w:fldCharType="end"/>
@@ -8582,21 +8514,7 @@
         <w:rPr>
           <w:highlight w:val="yellow"/>
         </w:rPr>
-        <w:t xml:space="preserve"> HW pro </w:t>
-      </w:r>
-      <w:proofErr w:type="gramStart"/>
-      <w:r>
-        <w:rPr>
-          <w:highlight w:val="yellow"/>
-        </w:rPr>
-        <w:t>VR - citovat</w:t>
-      </w:r>
-      <w:proofErr w:type="gramEnd"/>
-      <w:r>
-        <w:rPr>
-          <w:highlight w:val="yellow"/>
-        </w:rPr>
-        <w:t xml:space="preserve"> </w:t>
+        <w:t xml:space="preserve"> HW pro VR - citovat </w:t>
       </w:r>
       <w:proofErr w:type="spellStart"/>
       <w:r>
@@ -8738,7 +8656,6 @@
       <w:r>
         <w:t xml:space="preserve">položením obrazovky velice blízko k očím. Lidské oko však není schopno ostřit na potřebně blízkou vzdálenost (cca </w:t>
       </w:r>
-      <w:proofErr w:type="gramStart"/>
       <w:r>
         <w:t>5</w:t>
       </w:r>
@@ -8746,11 +8663,7 @@
         <w:t xml:space="preserve"> - </w:t>
       </w:r>
       <w:r>
-        <w:t>10</w:t>
-      </w:r>
-      <w:proofErr w:type="gramEnd"/>
-      <w:r>
-        <w:t xml:space="preserve"> cm</w:t>
+        <w:t>10 cm</w:t>
       </w:r>
       <w:r>
         <w:t xml:space="preserve">). HMD tedy využívají </w:t>
@@ -8807,23 +8720,7 @@
           <w:bCs/>
           <w:highlight w:val="yellow"/>
         </w:rPr>
-        <w:t>#</w:t>
-      </w:r>
-      <w:proofErr w:type="gramStart"/>
-      <w:r>
-        <w:rPr>
-          <w:bCs/>
-          <w:highlight w:val="yellow"/>
-        </w:rPr>
-        <w:t>TODO- zbytečný</w:t>
-      </w:r>
-      <w:proofErr w:type="gramEnd"/>
-      <w:r>
-        <w:rPr>
-          <w:bCs/>
-          <w:highlight w:val="yellow"/>
-        </w:rPr>
-        <w:t>?</w:t>
+        <w:t>#TODO- zbytečný?</w:t>
       </w:r>
       <w:r>
         <w:rPr>
@@ -8919,7 +8816,21 @@
         <w:rPr>
           <w:highlight w:val="yellow"/>
         </w:rPr>
-        <w:t>(LaValle 2020)</w:t>
+        <w:t>(</w:t>
+      </w:r>
+      <w:proofErr w:type="spellStart"/>
+      <w:r>
+        <w:rPr>
+          <w:highlight w:val="yellow"/>
+        </w:rPr>
+        <w:t>LaValle</w:t>
+      </w:r>
+      <w:proofErr w:type="spellEnd"/>
+      <w:r>
+        <w:rPr>
+          <w:highlight w:val="yellow"/>
+        </w:rPr>
+        <w:t xml:space="preserve"> 2020)</w:t>
       </w:r>
       <w:r>
         <w:rPr>
@@ -8986,7 +8897,15 @@
         <w:fldChar w:fldCharType="separate"/>
       </w:r>
       <w:r>
-        <w:t>(Coltekin et al. 2020)</w:t>
+        <w:t>(</w:t>
+      </w:r>
+      <w:proofErr w:type="spellStart"/>
+      <w:r>
+        <w:t>Coltekin</w:t>
+      </w:r>
+      <w:proofErr w:type="spellEnd"/>
+      <w:r>
+        <w:t xml:space="preserve"> et al. 2020)</w:t>
       </w:r>
       <w:r>
         <w:rPr>
@@ -9414,7 +9333,15 @@
         <w:fldChar w:fldCharType="separate"/>
       </w:r>
       <w:r>
-        <w:t>(Dupin 2016)</w:t>
+        <w:t>(</w:t>
+      </w:r>
+      <w:proofErr w:type="spellStart"/>
+      <w:r>
+        <w:t>Dupin</w:t>
+      </w:r>
+      <w:proofErr w:type="spellEnd"/>
+      <w:r>
+        <w:t xml:space="preserve"> 2016)</w:t>
       </w:r>
       <w:r>
         <w:fldChar w:fldCharType="end"/>
@@ -9639,23 +9566,7 @@
           <w:highlight w:val="yellow"/>
           <w:lang w:eastAsia="en-US"/>
         </w:rPr>
-        <w:t xml:space="preserve">é sem dát k porovnání – jen ty ke kterým se </w:t>
-      </w:r>
-      <w:proofErr w:type="gramStart"/>
-      <w:r>
-        <w:rPr>
-          <w:highlight w:val="yellow"/>
-          <w:lang w:eastAsia="en-US"/>
-        </w:rPr>
-        <w:t>dostanu ?</w:t>
-      </w:r>
-      <w:proofErr w:type="gramEnd"/>
-      <w:r>
-        <w:rPr>
-          <w:highlight w:val="yellow"/>
-          <w:lang w:eastAsia="en-US"/>
-        </w:rPr>
-        <w:t xml:space="preserve"> (Android (</w:t>
+        <w:t>é sem dát k porovnání – jen ty ke kterým se dostanu ? (Android (</w:t>
       </w:r>
       <w:proofErr w:type="spellStart"/>
       <w:r>
@@ -9751,105 +9662,89 @@
           <w:highlight w:val="yellow"/>
           <w:lang w:eastAsia="en-US"/>
         </w:rPr>
+        <w:t xml:space="preserve"> VR?, </w:t>
+      </w:r>
+      <w:proofErr w:type="spellStart"/>
+      <w:r>
+        <w:rPr>
+          <w:highlight w:val="yellow"/>
+          <w:lang w:eastAsia="en-US"/>
+        </w:rPr>
+        <w:t>Oculus</w:t>
+      </w:r>
+      <w:proofErr w:type="spellEnd"/>
+      <w:r>
+        <w:rPr>
+          <w:highlight w:val="yellow"/>
+          <w:lang w:eastAsia="en-US"/>
+        </w:rPr>
         <w:t xml:space="preserve"> </w:t>
       </w:r>
-      <w:proofErr w:type="gramStart"/>
-      <w:r>
-        <w:rPr>
-          <w:highlight w:val="yellow"/>
-          <w:lang w:eastAsia="en-US"/>
-        </w:rPr>
-        <w:t>VR?,</w:t>
-      </w:r>
-      <w:proofErr w:type="gramEnd"/>
-      <w:r>
-        <w:rPr>
-          <w:highlight w:val="yellow"/>
-          <w:lang w:eastAsia="en-US"/>
+      <w:proofErr w:type="spellStart"/>
+      <w:r>
+        <w:rPr>
+          <w:highlight w:val="yellow"/>
+          <w:lang w:eastAsia="en-US"/>
+        </w:rPr>
+        <w:t>Quest</w:t>
+      </w:r>
+      <w:proofErr w:type="spellEnd"/>
+      <w:r>
+        <w:rPr>
+          <w:highlight w:val="yellow"/>
+          <w:lang w:eastAsia="en-US"/>
+        </w:rPr>
+        <w:t xml:space="preserve"> 2, HTC </w:t>
+      </w:r>
+      <w:proofErr w:type="spellStart"/>
+      <w:r>
+        <w:rPr>
+          <w:highlight w:val="yellow"/>
+          <w:lang w:eastAsia="en-US"/>
+        </w:rPr>
+        <w:t>Vive</w:t>
+      </w:r>
+      <w:proofErr w:type="spellEnd"/>
+      <w:r>
+        <w:rPr>
+          <w:highlight w:val="yellow"/>
+          <w:lang w:eastAsia="en-US"/>
+        </w:rPr>
+        <w:t xml:space="preserve"> Pro? – je ve škole?)</w:t>
+      </w:r>
+      <w:r>
+        <w:rPr>
+          <w:lang w:eastAsia="en-US"/>
+        </w:rPr>
+        <w:t xml:space="preserve">  </w:t>
+      </w:r>
+    </w:p>
+    <w:p>
+      <w:pPr>
+        <w:pStyle w:val="Heading2"/>
+      </w:pPr>
+      <w:r>
+        <w:t>Percepce</w:t>
+      </w:r>
+    </w:p>
+    <w:p>
+      <w:pPr>
+        <w:rPr>
+          <w:lang w:eastAsia="cs-CZ"/>
+        </w:rPr>
+      </w:pPr>
+      <w:r>
+        <w:rPr>
+          <w:lang w:eastAsia="cs-CZ"/>
+        </w:rPr>
+        <w:t>Za účelem tvorby VR prostředí / zážitku je nutné znát způsob jakým lidský mozek interpretuje předanou informaci skrze smyslové orgány</w:t>
+      </w:r>
+      <w:r>
+        <w:rPr>
+          <w:lang w:eastAsia="cs-CZ"/>
         </w:rPr>
         <w:t xml:space="preserve"> </w:t>
       </w:r>
-      <w:proofErr w:type="spellStart"/>
-      <w:r>
-        <w:rPr>
-          <w:highlight w:val="yellow"/>
-          <w:lang w:eastAsia="en-US"/>
-        </w:rPr>
-        <w:t>Oculus</w:t>
-      </w:r>
-      <w:proofErr w:type="spellEnd"/>
-      <w:r>
-        <w:rPr>
-          <w:highlight w:val="yellow"/>
-          <w:lang w:eastAsia="en-US"/>
-        </w:rPr>
-        <w:t xml:space="preserve"> </w:t>
-      </w:r>
-      <w:proofErr w:type="spellStart"/>
-      <w:r>
-        <w:rPr>
-          <w:highlight w:val="yellow"/>
-          <w:lang w:eastAsia="en-US"/>
-        </w:rPr>
-        <w:t>Quest</w:t>
-      </w:r>
-      <w:proofErr w:type="spellEnd"/>
-      <w:r>
-        <w:rPr>
-          <w:highlight w:val="yellow"/>
-          <w:lang w:eastAsia="en-US"/>
-        </w:rPr>
-        <w:t xml:space="preserve"> 2, HTC </w:t>
-      </w:r>
-      <w:proofErr w:type="spellStart"/>
-      <w:r>
-        <w:rPr>
-          <w:highlight w:val="yellow"/>
-          <w:lang w:eastAsia="en-US"/>
-        </w:rPr>
-        <w:t>Vive</w:t>
-      </w:r>
-      <w:proofErr w:type="spellEnd"/>
-      <w:r>
-        <w:rPr>
-          <w:highlight w:val="yellow"/>
-          <w:lang w:eastAsia="en-US"/>
-        </w:rPr>
-        <w:t xml:space="preserve"> Pro? – je ve škole?)</w:t>
-      </w:r>
-      <w:r>
-        <w:rPr>
-          <w:lang w:eastAsia="en-US"/>
-        </w:rPr>
-        <w:t xml:space="preserve">  </w:t>
-      </w:r>
-    </w:p>
-    <w:p>
-      <w:pPr>
-        <w:pStyle w:val="Heading2"/>
-      </w:pPr>
-      <w:r>
-        <w:t>Percepce</w:t>
-      </w:r>
-    </w:p>
-    <w:p>
-      <w:pPr>
-        <w:rPr>
-          <w:lang w:eastAsia="cs-CZ"/>
-        </w:rPr>
-      </w:pPr>
-      <w:r>
-        <w:rPr>
-          <w:lang w:eastAsia="cs-CZ"/>
-        </w:rPr>
-        <w:t>Za účelem tvorby VR prostředí / zážitku je nutné znát způsob jakým lidský mozek interpretuje předanou informaci skrze smyslové orgány</w:t>
-      </w:r>
-      <w:r>
-        <w:rPr>
-          <w:lang w:eastAsia="cs-CZ"/>
-        </w:rPr>
-        <w:t xml:space="preserve"> </w:t>
-      </w:r>
       <w:r>
         <w:rPr>
           <w:lang w:eastAsia="cs-CZ"/>
@@ -9887,21 +9782,7 @@
         <w:rPr>
           <w:lang w:eastAsia="cs-CZ"/>
         </w:rPr>
-        <w:t xml:space="preserve"> V případě percepce je možné hovořit o počitcích, které jsou inicializované podněty ze smyslových orgánů. Více počitků pak </w:t>
-      </w:r>
-      <w:proofErr w:type="gramStart"/>
-      <w:r>
-        <w:rPr>
-          <w:lang w:eastAsia="cs-CZ"/>
-        </w:rPr>
-        <w:t>tvoří</w:t>
-      </w:r>
-      <w:proofErr w:type="gramEnd"/>
-      <w:r>
-        <w:rPr>
-          <w:lang w:eastAsia="cs-CZ"/>
-        </w:rPr>
-        <w:t xml:space="preserve"> vjem. </w:t>
+        <w:t xml:space="preserve"> V případě percepce je možné hovořit o počitcích, které jsou inicializované podněty ze smyslových orgánů. Více počitků pak tvoří vjem. </w:t>
       </w:r>
       <w:r>
         <w:rPr>
@@ -10484,21 +10365,7 @@
           <w:lang w:eastAsia="en-US"/>
         </w:rPr>
         <w:lastRenderedPageBreak/>
-        <w:t xml:space="preserve">Problém pro VR systémy </w:t>
-      </w:r>
-      <w:proofErr w:type="gramStart"/>
-      <w:r>
-        <w:rPr>
-          <w:lang w:eastAsia="en-US"/>
-        </w:rPr>
-        <w:t>tvoří</w:t>
-      </w:r>
-      <w:proofErr w:type="gramEnd"/>
-      <w:r>
-        <w:rPr>
-          <w:lang w:eastAsia="en-US"/>
-        </w:rPr>
-        <w:t xml:space="preserve"> iluze vlastního pohybu z důvodu vnímání pohybu vizuálně. Jedná se tedy o konflikt visuálního a rovnovážného aparátu. </w:t>
+        <w:t xml:space="preserve">Problém pro VR systémy tvoří iluze vlastního pohybu z důvodu vnímání pohybu vizuálně. Jedná se tedy o konflikt visuálního a rovnovážného aparátu. </w:t>
       </w:r>
       <w:proofErr w:type="spellStart"/>
       <w:r>
@@ -10631,23 +10498,7 @@
           <w:highlight w:val="yellow"/>
           <w:lang w:eastAsia="en-US"/>
         </w:rPr>
-        <w:t xml:space="preserve">Je nutné zachovat tento objekt v jednom bodě na sítnici (VOR), tudíž v rámci virtuálního světa je </w:t>
-      </w:r>
-      <w:proofErr w:type="gramStart"/>
-      <w:r>
-        <w:rPr>
-          <w:highlight w:val="yellow"/>
-          <w:lang w:eastAsia="en-US"/>
-        </w:rPr>
-        <w:t>nutné</w:t>
-      </w:r>
-      <w:proofErr w:type="gramEnd"/>
-      <w:r>
-        <w:rPr>
-          <w:highlight w:val="yellow"/>
-          <w:lang w:eastAsia="en-US"/>
-        </w:rPr>
-        <w:t xml:space="preserve"> aby se tento fixovaný objekt posunul po obrazovce opačně od pohybu hlavy. Z důvodu </w:t>
+        <w:t xml:space="preserve">Je nutné zachovat tento objekt v jednom bodě na sítnici (VOR), tudíž v rámci virtuálního světa je nutné aby se tento fixovaný objekt posunul po obrazovce opačně od pohybu hlavy. Z důvodu </w:t>
       </w:r>
       <w:r>
         <w:rPr>
@@ -10763,23 +10614,7 @@
           <w:highlight w:val="yellow"/>
           <w:lang w:eastAsia="en-US"/>
         </w:rPr>
-        <w:t xml:space="preserve"> přístup. Kdy je obraz objektu zobrazen jen v dané intervaly, které </w:t>
-      </w:r>
-      <w:proofErr w:type="gramStart"/>
-      <w:r>
-        <w:rPr>
-          <w:highlight w:val="yellow"/>
-          <w:lang w:eastAsia="en-US"/>
-        </w:rPr>
-        <w:t>stačí</w:t>
-      </w:r>
-      <w:proofErr w:type="gramEnd"/>
-      <w:r>
-        <w:rPr>
-          <w:highlight w:val="yellow"/>
-          <w:lang w:eastAsia="en-US"/>
-        </w:rPr>
-        <w:t xml:space="preserve"> očním receptorům na zaznamenání obrazu. </w:t>
+        <w:t xml:space="preserve"> přístup. Kdy je obraz objektu zobrazen jen v dané intervaly, které stačí očním receptorům na zaznamenání obrazu. </w:t>
       </w:r>
       <w:r>
         <w:rPr>
@@ -10818,23 +10653,7 @@
           <w:highlight w:val="yellow"/>
           <w:lang w:eastAsia="en-US"/>
         </w:rPr>
-        <w:t xml:space="preserve"> 2 umožňuje hodnoty FPS až </w:t>
-      </w:r>
-      <w:proofErr w:type="gramStart"/>
-      <w:r>
-        <w:rPr>
-          <w:highlight w:val="yellow"/>
-          <w:lang w:eastAsia="en-US"/>
-        </w:rPr>
-        <w:t>120Hz</w:t>
-      </w:r>
-      <w:proofErr w:type="gramEnd"/>
-      <w:r>
-        <w:rPr>
-          <w:highlight w:val="yellow"/>
-          <w:lang w:eastAsia="en-US"/>
-        </w:rPr>
-        <w:t xml:space="preserve">. </w:t>
+        <w:t xml:space="preserve"> 2 umožňuje hodnoty FPS až 120Hz. </w:t>
       </w:r>
       <w:r>
         <w:rPr>
@@ -10884,25 +10703,15 @@
         <w:t xml:space="preserve">V případě, že nejsou všechny smyslové vjemy nahrazeny virtuálními vstupy nebo pokud vstupy nejsou dokonalé (nejsou v konfliktu s lidskou fyziologií) dochází ke konfliktům vnímání. Nejvíce problematickým se dlouhodobě jeví </w:t>
       </w:r>
       <w:proofErr w:type="spellStart"/>
-      <w:proofErr w:type="gramStart"/>
       <w:r>
         <w:t>vekce</w:t>
       </w:r>
       <w:proofErr w:type="spellEnd"/>
-      <w:proofErr w:type="gramEnd"/>
       <w:r>
         <w:t xml:space="preserve"> a to konflikt mezi vizuálními a rovnovážnými vjemy. Dalším z častých problémů je konflikt ve výšce uživatele (např. v sedě) a avatara v rámci virtuálního světa. Navíc k nesouladům mezi smysly přispívají i nedokonalosti v hardware, software, obsahu a rozhraních VR, což způsobuje nesoulad s reálnými zkušenostmi.</w:t>
       </w:r>
       <w:r>
-        <w:t xml:space="preserve"> Tyto konflikty pak vedou </w:t>
-      </w:r>
-      <w:proofErr w:type="gramStart"/>
-      <w:r>
-        <w:t>k</w:t>
-      </w:r>
-      <w:proofErr w:type="gramEnd"/>
-      <w:r>
-        <w:t xml:space="preserve"> špatným či nechtěným interpretacím popř. k nevolnosti a únavě. </w:t>
+        <w:t xml:space="preserve"> Tyto konflikty pak vedou k špatným či nechtěným interpretacím popř. k nevolnosti a únavě. </w:t>
       </w:r>
       <w:r>
         <w:fldChar w:fldCharType="begin"/>
@@ -10988,17 +10797,8 @@
           <w:highlight w:val="yellow"/>
           <w:lang w:eastAsia="cs-CZ"/>
         </w:rPr>
-        <w:t xml:space="preserve">Za jakým účelem jsou vyvíjeny nové nástroje pro </w:t>
-      </w:r>
-      <w:proofErr w:type="gramStart"/>
-      <w:r>
-        <w:rPr>
-          <w:highlight w:val="yellow"/>
-          <w:lang w:eastAsia="cs-CZ"/>
-        </w:rPr>
-        <w:t>vizualizaci</w:t>
-      </w:r>
-      <w:proofErr w:type="gramEnd"/>
+        <w:t>Za jakým účelem jsou vyvíjeny nové nástroje pro vizualizaci</w:t>
+      </w:r>
       <w:r>
         <w:rPr>
           <w:highlight w:val="yellow"/>
@@ -11102,21 +10902,7 @@
         <w:rPr>
           <w:highlight w:val="yellow"/>
         </w:rPr>
-        <w:t xml:space="preserve">Výskyt </w:t>
-      </w:r>
-      <w:proofErr w:type="gramStart"/>
-      <w:r>
-        <w:rPr>
-          <w:highlight w:val="yellow"/>
-        </w:rPr>
-        <w:t>dat</w:t>
-      </w:r>
-      <w:proofErr w:type="gramEnd"/>
-      <w:r>
-        <w:rPr>
-          <w:highlight w:val="yellow"/>
-        </w:rPr>
-        <w:t xml:space="preserve"> které nelze vhodně analyzovat pomocí stávajících technologií. </w:t>
+        <w:t xml:space="preserve">Výskyt dat které nelze vhodně analyzovat pomocí stávajících technologií. </w:t>
       </w:r>
     </w:p>
     <w:p>
@@ -11170,21 +10956,7 @@
         <w:rPr>
           <w:highlight w:val="yellow"/>
         </w:rPr>
-        <w:t xml:space="preserve">může vézt </w:t>
-      </w:r>
-      <w:proofErr w:type="gramStart"/>
-      <w:r>
-        <w:rPr>
-          <w:highlight w:val="yellow"/>
-        </w:rPr>
-        <w:t>k</w:t>
-      </w:r>
-      <w:proofErr w:type="gramEnd"/>
-      <w:r>
-        <w:rPr>
-          <w:highlight w:val="yellow"/>
-        </w:rPr>
-        <w:t xml:space="preserve"> zlepšení vizualizace geografické informace a vývoji nových nástrojů, které tento proces umožňují. </w:t>
+        <w:t xml:space="preserve">může vézt k zlepšení vizualizace geografické informace a vývoji nových nástrojů, které tento proces umožňují. </w:t>
       </w:r>
     </w:p>
     <w:p>
@@ -11353,21 +11125,7 @@
         <w:rPr>
           <w:highlight w:val="yellow"/>
         </w:rPr>
-        <w:t xml:space="preserve">, VR a kartografie </w:t>
-      </w:r>
-      <w:proofErr w:type="gramStart"/>
-      <w:r>
-        <w:rPr>
-          <w:highlight w:val="yellow"/>
-        </w:rPr>
-        <w:t>řeší  Jo</w:t>
-      </w:r>
-      <w:proofErr w:type="gramEnd"/>
-      <w:r>
-        <w:rPr>
-          <w:highlight w:val="yellow"/>
-        </w:rPr>
-        <w:t xml:space="preserve"> </w:t>
+        <w:t xml:space="preserve">, VR a kartografie řeší  Jo </w:t>
       </w:r>
       <w:proofErr w:type="spellStart"/>
       <w:r>
@@ -11711,133 +11469,109 @@
           <w:iCs/>
           <w:lang w:eastAsia="en-US"/>
         </w:rPr>
-        <w:t xml:space="preserve">JPG pro </w:t>
-      </w:r>
-      <w:proofErr w:type="gramStart"/>
+        <w:t>JPG pro 3D</w:t>
+      </w:r>
+      <w:r>
+        <w:rPr>
+          <w:lang w:eastAsia="en-US"/>
+        </w:rPr>
+        <w:t xml:space="preserve">, jedná se o otevřený formát vytvořený skupinou </w:t>
+      </w:r>
+      <w:proofErr w:type="spellStart"/>
+      <w:r>
+        <w:rPr>
+          <w:lang w:eastAsia="en-US"/>
+        </w:rPr>
+        <w:t>Khronos</w:t>
+      </w:r>
+      <w:proofErr w:type="spellEnd"/>
+      <w:r>
+        <w:rPr>
+          <w:lang w:eastAsia="en-US"/>
+        </w:rPr>
+        <w:t>.</w:t>
+      </w:r>
+      <w:r>
+        <w:rPr>
+          <w:lang w:eastAsia="en-US"/>
+        </w:rPr>
+        <w:t xml:space="preserve"> Jedná se o formát určený pro sdílení 3D scén. Může být ve dvou formách – jakožto binární balík </w:t>
+      </w:r>
       <w:r>
         <w:rPr>
           <w:i/>
           <w:iCs/>
           <w:lang w:eastAsia="en-US"/>
         </w:rPr>
-        <w:t>3D</w:t>
-      </w:r>
-      <w:proofErr w:type="gramEnd"/>
-      <w:r>
-        <w:rPr>
-          <w:lang w:eastAsia="en-US"/>
-        </w:rPr>
-        <w:t xml:space="preserve">, jedná se o otevřený formát vytvořený skupinou </w:t>
-      </w:r>
-      <w:proofErr w:type="spellStart"/>
-      <w:r>
-        <w:rPr>
-          <w:lang w:eastAsia="en-US"/>
-        </w:rPr>
-        <w:t>Khronos</w:t>
-      </w:r>
-      <w:proofErr w:type="spellEnd"/>
-      <w:r>
-        <w:rPr>
-          <w:lang w:eastAsia="en-US"/>
-        </w:rPr>
         <w:t>.</w:t>
       </w:r>
-      <w:r>
-        <w:rPr>
-          <w:lang w:eastAsia="en-US"/>
-        </w:rPr>
-        <w:t xml:space="preserve"> Jedná se o formát určený pro sdílení </w:t>
-      </w:r>
-      <w:proofErr w:type="gramStart"/>
-      <w:r>
-        <w:rPr>
-          <w:lang w:eastAsia="en-US"/>
-        </w:rPr>
-        <w:t>3D</w:t>
-      </w:r>
-      <w:proofErr w:type="gramEnd"/>
-      <w:r>
-        <w:rPr>
-          <w:lang w:eastAsia="en-US"/>
-        </w:rPr>
-        <w:t xml:space="preserve"> scén. Může být ve dvou formách – jakožto binární </w:t>
-      </w:r>
-      <w:proofErr w:type="gramStart"/>
-      <w:r>
-        <w:rPr>
-          <w:lang w:eastAsia="en-US"/>
-        </w:rPr>
-        <w:t xml:space="preserve">balík </w:t>
-      </w:r>
+      <w:proofErr w:type="spellStart"/>
       <w:r>
         <w:rPr>
           <w:i/>
           <w:iCs/>
           <w:lang w:eastAsia="en-US"/>
         </w:rPr>
-        <w:t>.</w:t>
-      </w:r>
-      <w:proofErr w:type="spellStart"/>
+        <w:t>glb</w:t>
+      </w:r>
+      <w:proofErr w:type="spellEnd"/>
+      <w:r>
+        <w:rPr>
+          <w:lang w:eastAsia="en-US"/>
+        </w:rPr>
+        <w:t xml:space="preserve"> nebo jako JSON soubor</w:t>
+      </w:r>
+      <w:r>
+        <w:rPr>
+          <w:lang w:eastAsia="en-US"/>
+        </w:rPr>
+        <w:t xml:space="preserve"> </w:t>
+      </w:r>
       <w:r>
         <w:rPr>
           <w:i/>
           <w:iCs/>
           <w:lang w:eastAsia="en-US"/>
         </w:rPr>
-        <w:t>glb</w:t>
-      </w:r>
-      <w:proofErr w:type="spellEnd"/>
-      <w:proofErr w:type="gramEnd"/>
-      <w:r>
-        <w:rPr>
-          <w:lang w:eastAsia="en-US"/>
-        </w:rPr>
-        <w:t xml:space="preserve"> nebo jako JSON soubor</w:t>
-      </w:r>
-      <w:r>
-        <w:rPr>
-          <w:lang w:eastAsia="en-US"/>
-        </w:rPr>
-        <w:t xml:space="preserve"> </w:t>
-      </w:r>
+        <w:t>.</w:t>
+      </w:r>
+      <w:proofErr w:type="spellStart"/>
       <w:r>
         <w:rPr>
           <w:i/>
           <w:iCs/>
           <w:lang w:eastAsia="en-US"/>
         </w:rPr>
-        <w:t>.</w:t>
-      </w:r>
-      <w:proofErr w:type="spellStart"/>
+        <w:t>gltf</w:t>
+      </w:r>
+      <w:proofErr w:type="spellEnd"/>
+      <w:r>
+        <w:rPr>
+          <w:lang w:eastAsia="en-US"/>
+        </w:rPr>
+        <w:t xml:space="preserve"> indexující připojené binární soubory (</w:t>
+      </w:r>
+      <w:proofErr w:type="spellStart"/>
+      <w:r>
+        <w:rPr>
+          <w:lang w:eastAsia="en-US"/>
+        </w:rPr>
+        <w:t>atiributy</w:t>
+      </w:r>
+      <w:proofErr w:type="spellEnd"/>
+      <w:r>
+        <w:rPr>
+          <w:lang w:eastAsia="en-US"/>
+        </w:rPr>
+        <w:t xml:space="preserve"> - </w:t>
+      </w:r>
       <w:r>
         <w:rPr>
           <w:i/>
           <w:iCs/>
           <w:lang w:eastAsia="en-US"/>
         </w:rPr>
-        <w:t>gltf</w:t>
-      </w:r>
-      <w:proofErr w:type="spellEnd"/>
-      <w:r>
-        <w:rPr>
-          <w:lang w:eastAsia="en-US"/>
-        </w:rPr>
-        <w:t xml:space="preserve"> indexující připojené binární soubory (</w:t>
-      </w:r>
-      <w:proofErr w:type="spellStart"/>
-      <w:r>
-        <w:rPr>
-          <w:lang w:eastAsia="en-US"/>
-        </w:rPr>
-        <w:t>atiributy</w:t>
-      </w:r>
-      <w:proofErr w:type="spellEnd"/>
-      <w:r>
-        <w:rPr>
-          <w:lang w:eastAsia="en-US"/>
-        </w:rPr>
-        <w:t xml:space="preserve"> - </w:t>
+        <w:t>.bin</w:t>
       </w:r>
       <w:r>
         <w:rPr>
@@ -11845,7 +11579,13 @@
           <w:iCs/>
           <w:lang w:eastAsia="en-US"/>
         </w:rPr>
-        <w:t>.bin</w:t>
+        <w:t xml:space="preserve">, </w:t>
+      </w:r>
+      <w:r>
+        <w:rPr>
+          <w:lang w:eastAsia="en-US"/>
+        </w:rPr>
+        <w:t xml:space="preserve">textury - </w:t>
       </w:r>
       <w:r>
         <w:rPr>
@@ -11853,78 +11593,54 @@
           <w:iCs/>
           <w:lang w:eastAsia="en-US"/>
         </w:rPr>
-        <w:t xml:space="preserve">, </w:t>
-      </w:r>
-      <w:r>
-        <w:rPr>
-          <w:lang w:eastAsia="en-US"/>
-        </w:rPr>
-        <w:t xml:space="preserve">textury - </w:t>
-      </w:r>
+        <w:t>.</w:t>
+      </w:r>
+      <w:proofErr w:type="spellStart"/>
       <w:r>
         <w:rPr>
           <w:i/>
           <w:iCs/>
           <w:lang w:eastAsia="en-US"/>
         </w:rPr>
-        <w:t>.</w:t>
-      </w:r>
-      <w:proofErr w:type="spellStart"/>
+        <w:t>jpg</w:t>
+      </w:r>
+      <w:proofErr w:type="spellEnd"/>
       <w:r>
         <w:rPr>
           <w:i/>
           <w:iCs/>
           <w:lang w:eastAsia="en-US"/>
         </w:rPr>
-        <w:t>jpg</w:t>
-      </w:r>
-      <w:proofErr w:type="spellEnd"/>
+        <w:t>, .</w:t>
+      </w:r>
+      <w:proofErr w:type="spellStart"/>
       <w:r>
         <w:rPr>
           <w:i/>
           <w:iCs/>
           <w:lang w:eastAsia="en-US"/>
         </w:rPr>
-        <w:t>, .</w:t>
-      </w:r>
-      <w:proofErr w:type="spellStart"/>
+        <w:t>png</w:t>
+      </w:r>
+      <w:proofErr w:type="spellEnd"/>
       <w:r>
         <w:rPr>
           <w:i/>
           <w:iCs/>
           <w:lang w:eastAsia="en-US"/>
         </w:rPr>
-        <w:t>png</w:t>
-      </w:r>
-      <w:proofErr w:type="spellEnd"/>
+        <w:t>. .</w:t>
+      </w:r>
+      <w:proofErr w:type="spellStart"/>
       <w:r>
         <w:rPr>
           <w:i/>
           <w:iCs/>
           <w:lang w:eastAsia="en-US"/>
         </w:rPr>
-        <w:t xml:space="preserve">. </w:t>
-      </w:r>
-      <w:proofErr w:type="gramStart"/>
-      <w:r>
-        <w:rPr>
-          <w:i/>
-          <w:iCs/>
-          <w:lang w:eastAsia="en-US"/>
-        </w:rPr>
-        <w:t>.</w:t>
-      </w:r>
-      <w:proofErr w:type="spellStart"/>
-      <w:r>
-        <w:rPr>
-          <w:i/>
-          <w:iCs/>
-          <w:lang w:eastAsia="en-US"/>
-        </w:rPr>
         <w:t>webP</w:t>
       </w:r>
       <w:proofErr w:type="spellEnd"/>
-      <w:proofErr w:type="gramEnd"/>
       <w:r>
         <w:rPr>
           <w:lang w:eastAsia="en-US"/>
@@ -12979,11 +12695,7 @@
         <w:t xml:space="preserve"> systém - </w:t>
       </w:r>
       <w:r>
-        <w:t xml:space="preserve">je možné považovat klasické GIS řešení (QGIS, ArcGIS, GRASS </w:t>
-      </w:r>
-      <w:proofErr w:type="gramStart"/>
-      <w:r>
-        <w:t xml:space="preserve">aj. </w:t>
+        <w:t xml:space="preserve">je možné považovat klasické GIS řešení (QGIS, ArcGIS, GRASS aj. </w:t>
       </w:r>
       <w:r>
         <w:rPr>
@@ -12991,7 +12703,6 @@
         </w:rPr>
         <w:t>)</w:t>
       </w:r>
-      <w:proofErr w:type="gramEnd"/>
       <w:r>
         <w:rPr>
           <w:lang w:val="en-US"/>
@@ -13514,21 +13225,7 @@
         <w:rPr>
           <w:lang w:eastAsia="en-US"/>
         </w:rPr>
-        <w:t xml:space="preserve"> vizualizace </w:t>
-      </w:r>
-      <w:proofErr w:type="gramStart"/>
-      <w:r>
-        <w:rPr>
-          <w:lang w:eastAsia="en-US"/>
-        </w:rPr>
-        <w:t>2D</w:t>
-      </w:r>
-      <w:proofErr w:type="gramEnd"/>
-      <w:r>
-        <w:rPr>
-          <w:lang w:eastAsia="en-US"/>
-        </w:rPr>
-        <w:t xml:space="preserve"> dat umožňují knihovny </w:t>
+        <w:t xml:space="preserve"> vizualizace 2D dat umožňují knihovny </w:t>
       </w:r>
       <w:proofErr w:type="spellStart"/>
       <w:r>
@@ -13570,16 +13267,67 @@
         <w:rPr>
           <w:lang w:eastAsia="en-US"/>
         </w:rPr>
-        <w:t xml:space="preserve">. Dále je pak možné pro </w:t>
-      </w:r>
-      <w:proofErr w:type="gramStart"/>
-      <w:r>
-        <w:rPr>
-          <w:lang w:eastAsia="en-US"/>
-        </w:rPr>
-        <w:t>2D</w:t>
-      </w:r>
-      <w:proofErr w:type="gramEnd"/>
+        <w:t xml:space="preserve">. Dále je pak možné pro 2D </w:t>
+      </w:r>
+      <w:r>
+        <w:t>vizualizaci</w:t>
+      </w:r>
+      <w:r>
+        <w:rPr>
+          <w:lang w:eastAsia="en-US"/>
+        </w:rPr>
+        <w:t xml:space="preserve"> využít Google, </w:t>
+      </w:r>
+      <w:proofErr w:type="spellStart"/>
+      <w:r>
+        <w:rPr>
+          <w:lang w:eastAsia="en-US"/>
+        </w:rPr>
+        <w:t>Here</w:t>
+      </w:r>
+      <w:proofErr w:type="spellEnd"/>
+      <w:r>
+        <w:rPr>
+          <w:lang w:eastAsia="en-US"/>
+        </w:rPr>
+        <w:t xml:space="preserve">, Bing aj. mapovací API, kde na rozdíl od výše zmíněných knihoven je mnohem méně prostoru pro vlastní tvorbu. </w:t>
+      </w:r>
+    </w:p>
+    <w:p>
+      <w:pPr>
+        <w:pStyle w:val="Normlnprvnodsazen"/>
+        <w:rPr>
+          <w:lang w:eastAsia="en-US"/>
+        </w:rPr>
+      </w:pPr>
+      <w:r>
+        <w:rPr>
+          <w:lang w:eastAsia="en-US"/>
+        </w:rPr>
+        <w:t xml:space="preserve">V případě 3D vizualizací je pak nutné zmínit knihovny jako Cesium (vhodné pro velké datové sady), three.js (knihovna pro vizualizaci obecných 3D dat – bez </w:t>
+      </w:r>
+      <w:proofErr w:type="spellStart"/>
+      <w:r>
+        <w:rPr>
+          <w:lang w:eastAsia="en-US"/>
+        </w:rPr>
+        <w:t>geoumístění</w:t>
+      </w:r>
+      <w:proofErr w:type="spellEnd"/>
+      <w:r>
+        <w:rPr>
+          <w:lang w:eastAsia="en-US"/>
+        </w:rPr>
+        <w:t xml:space="preserve">), </w:t>
+      </w:r>
+      <w:proofErr w:type="spellStart"/>
+      <w:r>
+        <w:rPr>
+          <w:lang w:eastAsia="en-US"/>
+        </w:rPr>
+        <w:t>BabylonJS</w:t>
+      </w:r>
+      <w:proofErr w:type="spellEnd"/>
       <w:r>
         <w:rPr>
           <w:lang w:eastAsia="en-US"/>
@@ -13587,71 +13335,6 @@
         <w:t xml:space="preserve"> </w:t>
       </w:r>
       <w:r>
-        <w:t>vizualizaci</w:t>
-      </w:r>
-      <w:r>
-        <w:rPr>
-          <w:lang w:eastAsia="en-US"/>
-        </w:rPr>
-        <w:t xml:space="preserve"> využít Google, </w:t>
-      </w:r>
-      <w:proofErr w:type="spellStart"/>
-      <w:r>
-        <w:rPr>
-          <w:lang w:eastAsia="en-US"/>
-        </w:rPr>
-        <w:t>Here</w:t>
-      </w:r>
-      <w:proofErr w:type="spellEnd"/>
-      <w:r>
-        <w:rPr>
-          <w:lang w:eastAsia="en-US"/>
-        </w:rPr>
-        <w:t xml:space="preserve">, Bing aj. mapovací API, kde na rozdíl od výše zmíněných knihoven je mnohem méně prostoru pro vlastní tvorbu. </w:t>
-      </w:r>
-    </w:p>
-    <w:p>
-      <w:pPr>
-        <w:pStyle w:val="Normlnprvnodsazen"/>
-        <w:rPr>
-          <w:lang w:eastAsia="en-US"/>
-        </w:rPr>
-      </w:pPr>
-      <w:r>
-        <w:rPr>
-          <w:lang w:eastAsia="en-US"/>
-        </w:rPr>
-        <w:t xml:space="preserve">V případě 3D vizualizací je pak nutné zmínit knihovny jako Cesium (vhodné pro velké datové sady), three.js (knihovna pro vizualizaci obecných 3D dat – bez </w:t>
-      </w:r>
-      <w:proofErr w:type="spellStart"/>
-      <w:r>
-        <w:rPr>
-          <w:lang w:eastAsia="en-US"/>
-        </w:rPr>
-        <w:t>geoumístění</w:t>
-      </w:r>
-      <w:proofErr w:type="spellEnd"/>
-      <w:r>
-        <w:rPr>
-          <w:lang w:eastAsia="en-US"/>
-        </w:rPr>
-        <w:t xml:space="preserve">), </w:t>
-      </w:r>
-      <w:proofErr w:type="spellStart"/>
-      <w:r>
-        <w:rPr>
-          <w:lang w:eastAsia="en-US"/>
-        </w:rPr>
-        <w:t>BabylonJS</w:t>
-      </w:r>
-      <w:proofErr w:type="spellEnd"/>
-      <w:r>
-        <w:rPr>
-          <w:lang w:eastAsia="en-US"/>
-        </w:rPr>
-        <w:t xml:space="preserve"> </w:t>
-      </w:r>
-      <w:r>
         <w:rPr>
           <w:lang w:eastAsia="en-US"/>
         </w:rPr>
@@ -13688,21 +13371,7 @@
         <w:rPr>
           <w:lang w:eastAsia="en-US"/>
         </w:rPr>
-        <w:t xml:space="preserve">A propojení těchto technologií s technologiemi umožňující vizualizaci </w:t>
-      </w:r>
-      <w:proofErr w:type="gramStart"/>
-      <w:r>
-        <w:rPr>
-          <w:lang w:eastAsia="en-US"/>
-        </w:rPr>
-        <w:t>3D</w:t>
-      </w:r>
-      <w:proofErr w:type="gramEnd"/>
-      <w:r>
-        <w:rPr>
-          <w:lang w:eastAsia="en-US"/>
-        </w:rPr>
-        <w:t xml:space="preserve"> dat popř. VR na webu. </w:t>
+        <w:t xml:space="preserve">A propojení těchto technologií s technologiemi umožňující vizualizaci 3D dat popř. VR na webu. </w:t>
       </w:r>
       <w:proofErr w:type="spellStart"/>
       <w:r>
@@ -13735,15 +13404,7 @@
     </w:p>
     <w:p>
       <w:r>
-        <w:t xml:space="preserve">Benefity volby webových technologií pro </w:t>
-      </w:r>
-      <w:proofErr w:type="gramStart"/>
-      <w:r>
-        <w:t>3D</w:t>
-      </w:r>
-      <w:proofErr w:type="gramEnd"/>
-      <w:r>
-        <w:t xml:space="preserve"> geografickou vizualizaci</w:t>
+        <w:t>Benefity volby webových technologií pro 3D geografickou vizualizaci</w:t>
       </w:r>
       <w:r>
         <w:t>. Primárním benefitem webové vizualizace je dostupnost (</w:t>
@@ -14014,15 +13675,7 @@
     </w:p>
     <w:p>
       <w:r>
-        <w:t xml:space="preserve">Při zpracování HTML dokumentu prohlížečem se </w:t>
-      </w:r>
-      <w:proofErr w:type="gramStart"/>
-      <w:r>
-        <w:t>vytvoří</w:t>
-      </w:r>
-      <w:proofErr w:type="gramEnd"/>
-      <w:r>
-        <w:t xml:space="preserve"> abstraktní stromová datová struktura, která se používá k vykreslení stránky. Tato struktura je poté přístupná prostřednictvím rozhraní, nazvaného DOM (</w:t>
+        <w:t>Při zpracování HTML dokumentu prohlížečem se vytvoří abstraktní stromová datová struktura, která se používá k vykreslení stránky. Tato struktura je poté přístupná prostřednictvím rozhraní, nazvaného DOM (</w:t>
       </w:r>
       <w:proofErr w:type="spellStart"/>
       <w:r>
@@ -14330,14 +13983,7 @@
         <w:rPr>
           <w:highlight w:val="yellow"/>
         </w:rPr>
-        <w:t xml:space="preserve"> </w:t>
-      </w:r>
-      <w:proofErr w:type="gramStart"/>
-      <w:r>
-        <w:rPr>
-          <w:highlight w:val="yellow"/>
-        </w:rPr>
-        <w:t xml:space="preserve">DOM - </w:t>
+        <w:t xml:space="preserve"> DOM - </w:t>
       </w:r>
       <w:proofErr w:type="spellStart"/>
       <w:r>
@@ -14347,7 +13993,6 @@
         <w:t>Document</w:t>
       </w:r>
       <w:proofErr w:type="spellEnd"/>
-      <w:proofErr w:type="gramEnd"/>
       <w:r>
         <w:rPr>
           <w:highlight w:val="yellow"/>
@@ -14523,23 +14168,7 @@
           <w:b w:val="0"/>
           <w:bCs/>
         </w:rPr>
-        <w:t xml:space="preserve"> aplikační rozhraní, které umožňuje vysoko výkonnostní vykreslování interaktivní </w:t>
-      </w:r>
-      <w:proofErr w:type="gramStart"/>
-      <w:r>
-        <w:rPr>
-          <w:b w:val="0"/>
-          <w:bCs/>
-        </w:rPr>
-        <w:t>3D</w:t>
-      </w:r>
-      <w:proofErr w:type="gramEnd"/>
-      <w:r>
-        <w:rPr>
-          <w:b w:val="0"/>
-          <w:bCs/>
-        </w:rPr>
-        <w:t xml:space="preserve"> a 2D grafiky v rámci kompatibilního webového prohlížeče. Díky tomu, že </w:t>
+        <w:t xml:space="preserve"> aplikační rozhraní, které umožňuje vysoko výkonnostní vykreslování interaktivní 3D a 2D grafiky v rámci kompatibilního webového prohlížeče. Díky tomu, že </w:t>
       </w:r>
       <w:proofErr w:type="spellStart"/>
       <w:r>
@@ -14964,6 +14593,93 @@
           <w:bCs/>
         </w:rPr>
       </w:pPr>
+      <w:proofErr w:type="spellStart"/>
+      <w:r>
+        <w:rPr>
+          <w:b w:val="0"/>
+          <w:bCs/>
+          <w:highlight w:val="yellow"/>
+        </w:rPr>
+        <w:t>WebXR</w:t>
+      </w:r>
+      <w:proofErr w:type="spellEnd"/>
+      <w:r>
+        <w:rPr>
+          <w:b w:val="0"/>
+          <w:bCs/>
+          <w:highlight w:val="yellow"/>
+        </w:rPr>
+        <w:t xml:space="preserve"> je specifikace definovaná v rámci W3C skupinou pro </w:t>
+      </w:r>
+      <w:proofErr w:type="spellStart"/>
+      <w:r>
+        <w:rPr>
+          <w:b w:val="0"/>
+          <w:bCs/>
+          <w:highlight w:val="yellow"/>
+        </w:rPr>
+        <w:t>imerzivní</w:t>
+      </w:r>
+      <w:proofErr w:type="spellEnd"/>
+      <w:r>
+        <w:rPr>
+          <w:b w:val="0"/>
+          <w:bCs/>
+          <w:highlight w:val="yellow"/>
+        </w:rPr>
+        <w:t xml:space="preserve"> web, za účelem poskytnutí jednotné komunikace mezi VR a AR hardwarem a webovým prostředím. Jedná se o hardware agnostické API. …</w:t>
+      </w:r>
+      <w:r>
+        <w:rPr>
+          <w:b w:val="0"/>
+          <w:bCs/>
+        </w:rPr>
+        <w:t xml:space="preserve"> </w:t>
+      </w:r>
+      <w:r>
+        <w:rPr>
+          <w:b w:val="0"/>
+          <w:bCs/>
+        </w:rPr>
+        <w:fldChar w:fldCharType="begin"/>
+      </w:r>
+      <w:r>
+        <w:rPr>
+          <w:b w:val="0"/>
+          <w:bCs/>
+        </w:rPr>
+        <w:instrText xml:space="preserve"> ADDIN ZOTERO_ITEM CSL_CITATION {"citationID":"6M6xqlUA","properties":{"formattedCitation":"(Intro to WebXR and A-Frame Part 1 2021)","plainCitation":"(Intro to WebXR and A-Frame Part 1 2021)","noteIndex":0},"citationItems":[{"id":1319,"uris":["http://zotero.org/groups/4599106/items/B7FLQIG4"],"itemData":{"id":1319,"type":"motion_picture","dimensions":"5:30","source":"YouTube","title":"Intro to WebXR and A-Frame Part 1: What is WebXR, A-Frame, and Entity-Component-Systems","title-short":"Intro to WebXR and A-Frame Part 1","URL":"https://www.youtube.com/watch?v=AoFEZKg2Z-Y","director":[{"literal":"UW Reality Lab"}],"accessed":{"date-parts":[["2023",2,3]]},"issued":{"date-parts":[["2021"]]},"citation-key":"uwrealitylabIntroWebXRAFrame2021"}}],"schema":"https://github.com/citation-style-language/schema/raw/master/csl-citation.json"} </w:instrText>
+      </w:r>
+      <w:r>
+        <w:rPr>
+          <w:b w:val="0"/>
+          <w:bCs/>
+        </w:rPr>
+        <w:fldChar w:fldCharType="separate"/>
+      </w:r>
+      <w:r>
+        <w:rPr>
+          <w:b w:val="0"/>
+          <w:bCs/>
+        </w:rPr>
+        <w:t>(Intro to WebXR and A-Frame Part 1 2021)</w:t>
+      </w:r>
+      <w:r>
+        <w:rPr>
+          <w:b w:val="0"/>
+          <w:bCs/>
+        </w:rPr>
+        <w:fldChar w:fldCharType="end"/>
+      </w:r>
+    </w:p>
+    <w:p>
+      <w:pPr>
+        <w:pStyle w:val="Malnadpis"/>
+        <w:rPr>
+          <w:b w:val="0"/>
+          <w:bCs/>
+        </w:rPr>
+      </w:pPr>
       <w:r>
         <w:rPr>
           <w:b w:val="0"/>
@@ -15137,7 +14853,6 @@
           <w:b w:val="0"/>
           <w:bCs/>
           <w:highlight w:val="yellow"/>
-          <w:lang w:val="en-US"/>
         </w:rPr>
       </w:pPr>
       <w:r>
@@ -15145,17 +14860,21 @@
           <w:b w:val="0"/>
           <w:bCs/>
           <w:highlight w:val="yellow"/>
-        </w:rPr>
-        <w:t>Životní cyklus VR aplikace spočívá v:</w:t>
-      </w:r>
+          <w:lang w:val="en-US"/>
+        </w:rPr>
+        <w:t xml:space="preserve">#TODO </w:t>
+      </w:r>
+      <w:proofErr w:type="spellStart"/>
       <w:r>
         <w:rPr>
           <w:b w:val="0"/>
           <w:bCs/>
           <w:highlight w:val="yellow"/>
-        </w:rPr>
-        <w:t xml:space="preserve"> </w:t>
-      </w:r>
+          <w:lang w:val="en-US"/>
+        </w:rPr>
+        <w:t>moc</w:t>
+      </w:r>
+      <w:proofErr w:type="spellEnd"/>
       <w:r>
         <w:rPr>
           <w:b w:val="0"/>
@@ -15163,8 +14882,9 @@
           <w:highlight w:val="yellow"/>
           <w:lang w:val="en-US"/>
         </w:rPr>
-        <w:t>#</w:t>
-      </w:r>
+        <w:t xml:space="preserve"> </w:t>
+      </w:r>
+      <w:proofErr w:type="spellStart"/>
       <w:r>
         <w:rPr>
           <w:b w:val="0"/>
@@ -15172,39 +14892,52 @@
           <w:highlight w:val="yellow"/>
           <w:lang w:val="en-US"/>
         </w:rPr>
-        <w:t xml:space="preserve">TODO </w:t>
-      </w:r>
-      <w:proofErr w:type="spellStart"/>
+        <w:t>podrobné</w:t>
+      </w:r>
+      <w:proofErr w:type="spellEnd"/>
       <w:r>
         <w:rPr>
           <w:b w:val="0"/>
           <w:bCs/>
           <w:highlight w:val="yellow"/>
-          <w:lang w:val="en-US"/>
-        </w:rPr>
-        <w:t>udelat</w:t>
-      </w:r>
-      <w:proofErr w:type="spellEnd"/>
+        </w:rPr>
+        <w:t xml:space="preserve"> </w:t>
+      </w:r>
       <w:r>
         <w:rPr>
           <w:b w:val="0"/>
           <w:bCs/>
           <w:highlight w:val="yellow"/>
-          <w:lang w:val="en-US"/>
         </w:rPr>
         <w:t xml:space="preserve"> </w:t>
       </w:r>
-      <w:proofErr w:type="spellStart"/>
-      <w:r>
+    </w:p>
+    <w:p>
+      <w:pPr>
+        <w:pStyle w:val="Malnadpis"/>
         <w:rPr>
           <w:b w:val="0"/>
           <w:bCs/>
           <w:highlight w:val="yellow"/>
           <w:lang w:val="en-US"/>
         </w:rPr>
-        <w:t>grafiku</w:t>
-      </w:r>
-      <w:proofErr w:type="spellEnd"/>
+      </w:pPr>
+      <w:r>
+        <w:rPr>
+          <w:b w:val="0"/>
+          <w:bCs/>
+          <w:highlight w:val="yellow"/>
+        </w:rPr>
+        <w:t>Životní cyklus VR aplikace spočívá v:</w:t>
+      </w:r>
+      <w:r>
+        <w:rPr>
+          <w:b w:val="0"/>
+          <w:bCs/>
+          <w:highlight w:val="yellow"/>
+        </w:rPr>
+        <w:t xml:space="preserve"> </w:t>
+      </w:r>
     </w:p>
     <w:p>
       <w:pPr>
@@ -15235,25 +14968,7 @@
           <w:bCs/>
           <w:highlight w:val="yellow"/>
         </w:rPr>
-        <w:t xml:space="preserve"> – </w:t>
-      </w:r>
-      <w:proofErr w:type="gramStart"/>
-      <w:r>
-        <w:rPr>
-          <w:b w:val="0"/>
-          <w:bCs/>
-          <w:highlight w:val="yellow"/>
-        </w:rPr>
-        <w:t>test</w:t>
-      </w:r>
-      <w:proofErr w:type="gramEnd"/>
-      <w:r>
-        <w:rPr>
-          <w:b w:val="0"/>
-          <w:bCs/>
-          <w:highlight w:val="yellow"/>
-        </w:rPr>
-        <w:t xml:space="preserve"> zda XR stav je podporován</w:t>
+        <w:t xml:space="preserve"> – test zda XR stav je podporován</w:t>
       </w:r>
     </w:p>
     <w:p>
@@ -15475,9 +15190,6 @@
     <w:p>
       <w:pPr>
         <w:pStyle w:val="Normlnprvnodsazen"/>
-        <w:rPr>
-          <w:lang w:val="en-US"/>
-        </w:rPr>
       </w:pPr>
       <w:r>
         <w:rPr>
@@ -15583,7 +15295,14 @@
         <w:rPr>
           <w:lang w:eastAsia="en-US"/>
         </w:rPr>
-        <w:t>. Nutné zmínit, že tabulka neobsahuje prohlížeče specializované na AR (</w:t>
+        <w:t xml:space="preserve">. </w:t>
+      </w:r>
+      <w:r>
+        <w:rPr>
+          <w:lang w:eastAsia="en-US"/>
+        </w:rPr>
+        <w:lastRenderedPageBreak/>
+        <w:t>Nutné zmínit, že tabulka neobsahuje prohlížeče specializované na AR (</w:t>
       </w:r>
       <w:proofErr w:type="spellStart"/>
       <w:r>
@@ -15675,10 +15394,19 @@
     </w:p>
     <w:p>
       <w:pPr>
+        <w:pStyle w:val="Normlnprvnodsazen"/>
+      </w:pPr>
+      <w:r>
+        <w:br w:type="page"/>
+      </w:r>
+    </w:p>
+    <w:p>
+      <w:pPr>
         <w:pStyle w:val="Caption"/>
         <w:keepNext/>
       </w:pPr>
       <w:r>
+        <w:lastRenderedPageBreak/>
         <w:t xml:space="preserve">Tab. </w:t>
       </w:r>
       <w:r>
@@ -15752,7 +15480,6 @@
         <w:rPr>
           <w:vertAlign w:val="superscript"/>
         </w:rPr>
-        <w:lastRenderedPageBreak/>
         <w:t>1</w:t>
       </w:r>
       <w:r>
@@ -18802,6 +18529,56 @@
         <w:t>engine</w:t>
       </w:r>
       <w:proofErr w:type="spellEnd"/>
+      <w:r>
+        <w:rPr>
+          <w:b/>
+          <w:bCs/>
+          <w:lang w:eastAsia="en-US"/>
+        </w:rPr>
+        <w:t xml:space="preserve"> </w:t>
+      </w:r>
+      <w:r>
+        <w:rPr>
+          <w:b/>
+          <w:bCs/>
+          <w:highlight w:val="yellow"/>
+          <w:lang w:eastAsia="en-US"/>
+        </w:rPr>
+        <w:t xml:space="preserve">(Unity, Three.js, </w:t>
+      </w:r>
+      <w:proofErr w:type="spellStart"/>
+      <w:r>
+        <w:rPr>
+          <w:b/>
+          <w:bCs/>
+          <w:highlight w:val="yellow"/>
+          <w:lang w:eastAsia="en-US"/>
+        </w:rPr>
+        <w:t>WebXR</w:t>
+      </w:r>
+      <w:proofErr w:type="spellEnd"/>
+      <w:r>
+        <w:rPr>
+          <w:b/>
+          <w:bCs/>
+          <w:highlight w:val="yellow"/>
+          <w:lang w:eastAsia="en-US"/>
+        </w:rPr>
+        <w:t>)</w:t>
+      </w:r>
+    </w:p>
+    <w:p>
+      <w:r>
+        <w:t xml:space="preserve">Prototyp Petrov: </w:t>
+      </w:r>
+      <w:hyperlink r:id="rId30" w:history="1">
+        <w:r>
+          <w:rPr>
+            <w:rStyle w:val="Hyperlink"/>
+          </w:rPr>
+          <w:t>https://pepper-puzzled-quince.glitch.me/</w:t>
+        </w:r>
+      </w:hyperlink>
     </w:p>
     <w:p>
       <w:r>
@@ -18907,15 +18684,7 @@
         <w:t xml:space="preserve"> umožňující propojení </w:t>
       </w:r>
       <w:r>
-        <w:t xml:space="preserve">mezi interaktivními technologiemi jako je </w:t>
-      </w:r>
-      <w:proofErr w:type="gramStart"/>
-      <w:r>
-        <w:t>Unity</w:t>
-      </w:r>
-      <w:proofErr w:type="gramEnd"/>
-      <w:r>
-        <w:t xml:space="preserve"> popř. </w:t>
+        <w:t xml:space="preserve">mezi interaktivními technologiemi jako je Unity popř. </w:t>
       </w:r>
       <w:proofErr w:type="spellStart"/>
       <w:r>
@@ -18971,11 +18740,9 @@
       <w:r>
         <w:t xml:space="preserve"> design pro VR a AR, využití otevřených standardů pro </w:t>
       </w:r>
-      <w:proofErr w:type="gramStart"/>
       <w:r>
         <w:t>3D</w:t>
       </w:r>
-      <w:proofErr w:type="gramEnd"/>
       <w:r>
         <w:t xml:space="preserve"> a web, interoperabilita mezi nativními aplikacemi a webovými frameworky.</w:t>
       </w:r>
@@ -19076,15 +18843,7 @@
       </w:r>
       <w:proofErr w:type="spellEnd"/>
       <w:r>
-        <w:t xml:space="preserve"> se </w:t>
-      </w:r>
-      <w:proofErr w:type="gramStart"/>
-      <w:r>
-        <w:t>snaží</w:t>
-      </w:r>
-      <w:proofErr w:type="gramEnd"/>
-      <w:r>
-        <w:t xml:space="preserve"> o rychlou iteraci při vývoji a možnost takřka instantního prototypování při tvorbě Unity projektů v jejich webovém ekvivalentu. </w:t>
+        <w:t xml:space="preserve"> se snaží o rychlou iteraci při vývoji a možnost takřka instantního prototypování při tvorbě Unity projektů v jejich webovém ekvivalentu. </w:t>
       </w:r>
       <w:proofErr w:type="spellStart"/>
       <w:r>
@@ -19130,6 +18889,7 @@
       </w:pPr>
       <w:proofErr w:type="spellStart"/>
       <w:r>
+        <w:lastRenderedPageBreak/>
         <w:t>Needle</w:t>
       </w:r>
       <w:proofErr w:type="spellEnd"/>
@@ -19142,14 +18902,82 @@
       </w:r>
       <w:proofErr w:type="spellEnd"/>
       <w:r>
-        <w:t xml:space="preserve"> je nadstavbou nad Unity Editorem a three.js. Výsledná webová aplikace je kompletně vykreslována pomocí three.js. Komponenty definované v rámci Unity Editoru jsou </w:t>
-      </w:r>
-      <w:r>
-        <w:lastRenderedPageBreak/>
-        <w:t>mapovány na vlastnosti a metody three.js třídy Object3D a graf scény.</w:t>
-      </w:r>
-      <w:r>
-        <w:t xml:space="preserve">  </w:t>
+        <w:t xml:space="preserve"> je nadstavbou nad Unity Editorem a three.js. Výsledná webová aplikace je kompletně vykreslována pomocí three.js.</w:t>
+      </w:r>
+      <w:r>
+        <w:t xml:space="preserve"> </w:t>
+      </w:r>
+      <w:r>
+        <w:t>Komponenty definované v rámci Unity Editoru jsou mapovány na vlastnosti a metody three.js třídy Object3D a graf scény.</w:t>
+      </w:r>
+      <w:r>
+        <w:t xml:space="preserve"> Vlastní komponenty mohou být definovány pomocí .</w:t>
+      </w:r>
+      <w:proofErr w:type="spellStart"/>
+      <w:r>
+        <w:t>ts</w:t>
+      </w:r>
+      <w:proofErr w:type="spellEnd"/>
+      <w:r>
+        <w:t xml:space="preserve"> nebo .</w:t>
+      </w:r>
+      <w:proofErr w:type="spellStart"/>
+      <w:r>
+        <w:t>js</w:t>
+      </w:r>
+      <w:proofErr w:type="spellEnd"/>
+      <w:r>
+        <w:t xml:space="preserve"> a </w:t>
+      </w:r>
+      <w:proofErr w:type="spellStart"/>
+      <w:r>
+        <w:t>Needle</w:t>
+      </w:r>
+      <w:proofErr w:type="spellEnd"/>
+      <w:r>
+        <w:t xml:space="preserve"> </w:t>
+      </w:r>
+      <w:proofErr w:type="spellStart"/>
+      <w:r>
+        <w:t>Enigne</w:t>
+      </w:r>
+      <w:proofErr w:type="spellEnd"/>
+      <w:r>
+        <w:t xml:space="preserve"> je následně automaticky přeloží do </w:t>
+      </w:r>
+      <w:r>
+        <w:rPr>
+          <w:lang w:val="en-US"/>
+        </w:rPr>
+        <w:t xml:space="preserve">C# </w:t>
+      </w:r>
+      <w:proofErr w:type="spellStart"/>
+      <w:r>
+        <w:rPr>
+          <w:lang w:val="en-US"/>
+        </w:rPr>
+        <w:t>ekvivalentu</w:t>
+      </w:r>
+      <w:proofErr w:type="spellEnd"/>
+      <w:r>
+        <w:rPr>
+          <w:lang w:val="en-US"/>
+        </w:rPr>
+        <w:t xml:space="preserve">, </w:t>
+      </w:r>
+      <w:proofErr w:type="spellStart"/>
+      <w:r>
+        <w:rPr>
+          <w:lang w:val="en-US"/>
+        </w:rPr>
+        <w:t>tud</w:t>
+      </w:r>
+      <w:r>
+        <w:t>íž</w:t>
+      </w:r>
+      <w:proofErr w:type="spellEnd"/>
+      <w:r>
+        <w:t xml:space="preserve"> je možné s nimi automaticky pracovat v Unity. </w:t>
       </w:r>
       <w:proofErr w:type="spellStart"/>
       <w:r>
@@ -19242,157 +19070,263 @@
       </w:r>
     </w:p>
     <w:p>
-      <w:r>
+      <w:pPr>
+        <w:rPr>
+          <w:b/>
+          <w:bCs/>
+        </w:rPr>
+      </w:pPr>
+      <w:r>
+        <w:rPr>
+          <w:b/>
+          <w:bCs/>
+        </w:rPr>
+        <w:t xml:space="preserve">A – </w:t>
+      </w:r>
+      <w:proofErr w:type="spellStart"/>
+      <w:r>
+        <w:rPr>
+          <w:b/>
+          <w:bCs/>
+        </w:rPr>
+        <w:t>Frame</w:t>
+      </w:r>
+      <w:proofErr w:type="spellEnd"/>
+      <w:r>
+        <w:rPr>
+          <w:b/>
+          <w:bCs/>
+        </w:rPr>
+        <w:t xml:space="preserve"> </w:t>
+      </w:r>
+      <w:r>
+        <w:rPr>
+          <w:b/>
+          <w:bCs/>
+          <w:highlight w:val="yellow"/>
+        </w:rPr>
+        <w:t>(HTML, Three.js)</w:t>
+      </w:r>
+    </w:p>
+    <w:p>
+      <w:pPr>
+        <w:pStyle w:val="Normlnprvnodsazen"/>
+        <w:ind w:firstLine="0"/>
+        <w:rPr>
+          <w:lang w:eastAsia="en-US"/>
+        </w:rPr>
+      </w:pPr>
+      <w:r>
+        <w:rPr>
+          <w:lang w:eastAsia="en-US"/>
+        </w:rPr>
         <w:t xml:space="preserve">Prototyp Petrov: </w:t>
       </w:r>
-      <w:hyperlink r:id="rId30" w:history="1">
+      <w:hyperlink r:id="rId31" w:history="1">
         <w:r>
           <w:rPr>
             <w:rStyle w:val="Hyperlink"/>
+            <w:lang w:eastAsia="en-US"/>
           </w:rPr>
-          <w:t>https://pepper-puzzled-</w:t>
-        </w:r>
-        <w:r>
-          <w:rPr>
-            <w:rStyle w:val="Hyperlink"/>
-          </w:rPr>
-          <w:t>q</w:t>
-        </w:r>
-        <w:r>
-          <w:rPr>
-            <w:rStyle w:val="Hyperlink"/>
-          </w:rPr>
-          <w:t>uin</w:t>
-        </w:r>
-        <w:r>
-          <w:rPr>
-            <w:rStyle w:val="Hyperlink"/>
-          </w:rPr>
-          <w:t>c</w:t>
-        </w:r>
-        <w:r>
-          <w:rPr>
-            <w:rStyle w:val="Hyperlink"/>
-          </w:rPr>
-          <w:t>e.glitch.me/</w:t>
+          <w:t>https://foam-jumpy-dianella.glitch.me</w:t>
         </w:r>
       </w:hyperlink>
     </w:p>
     <w:p>
       <w:pPr>
+        <w:pStyle w:val="Normlnprvnodsazen"/>
+        <w:ind w:firstLine="0"/>
+      </w:pPr>
+      <w:r>
+        <w:rPr>
+          <w:lang w:eastAsia="en-US"/>
+        </w:rPr>
+        <w:t>A-</w:t>
+      </w:r>
+      <w:proofErr w:type="spellStart"/>
+      <w:r>
+        <w:rPr>
+          <w:lang w:eastAsia="en-US"/>
+        </w:rPr>
+        <w:t>Frame</w:t>
+      </w:r>
+      <w:proofErr w:type="spellEnd"/>
+      <w:r>
+        <w:rPr>
+          <w:lang w:eastAsia="en-US"/>
+        </w:rPr>
+        <w:t xml:space="preserve"> je webový framework umožňující tvorbu virtuálních prostředí. A-</w:t>
+      </w:r>
+      <w:proofErr w:type="spellStart"/>
+      <w:r>
+        <w:rPr>
+          <w:lang w:eastAsia="en-US"/>
+        </w:rPr>
+        <w:t>Frame</w:t>
+      </w:r>
+      <w:proofErr w:type="spellEnd"/>
+      <w:r>
+        <w:rPr>
+          <w:lang w:eastAsia="en-US"/>
+        </w:rPr>
+        <w:t xml:space="preserve"> je založen na HTML. Jedná se o </w:t>
+      </w:r>
+      <w:r>
+        <w:rPr>
+          <w:i/>
+          <w:iCs/>
+          <w:lang w:eastAsia="en-US"/>
+        </w:rPr>
+        <w:t>entity-</w:t>
+      </w:r>
+      <w:proofErr w:type="spellStart"/>
+      <w:r>
+        <w:rPr>
+          <w:i/>
+          <w:iCs/>
+          <w:lang w:eastAsia="en-US"/>
+        </w:rPr>
+        <w:t>component</w:t>
+      </w:r>
+      <w:proofErr w:type="spellEnd"/>
+      <w:r>
+        <w:rPr>
+          <w:lang w:eastAsia="en-US"/>
+        </w:rPr>
+        <w:t xml:space="preserve"> </w:t>
+      </w:r>
+      <w:r>
+        <w:rPr>
+          <w:i/>
+          <w:iCs/>
+          <w:lang w:eastAsia="en-US"/>
+        </w:rPr>
+        <w:t xml:space="preserve">framework, </w:t>
+      </w:r>
+      <w:r>
+        <w:rPr>
+          <w:lang w:eastAsia="en-US"/>
+        </w:rPr>
+        <w:t>který poskytuje deklarativní a rozšiřitelnou strukturu nad knihovnou three.js.</w:t>
+      </w:r>
+      <w:r>
+        <w:rPr>
+          <w:lang w:eastAsia="en-US"/>
+        </w:rPr>
+        <w:t xml:space="preserve"> </w:t>
+      </w:r>
+      <w:r>
+        <w:t>Při renderování scény A-</w:t>
+      </w:r>
+      <w:proofErr w:type="spellStart"/>
+      <w:r>
+        <w:t>Frame</w:t>
+      </w:r>
+      <w:proofErr w:type="spellEnd"/>
+      <w:r>
+        <w:t xml:space="preserve"> knihovna vytváří hierarchii DOM prvků, které představují různé objekty ve scéně. Tyto prvky mohou být vybírány a manipulovány pomocí </w:t>
+      </w:r>
+      <w:proofErr w:type="spellStart"/>
+      <w:r>
+        <w:t>JavaScriptu</w:t>
+      </w:r>
+      <w:proofErr w:type="spellEnd"/>
+      <w:r>
+        <w:t xml:space="preserve">, stejně jako jakékoliv jiné HTML prvky. Například lze pomocí </w:t>
+      </w:r>
+      <w:proofErr w:type="spellStart"/>
+      <w:r>
+        <w:t>JavaScriptu</w:t>
+      </w:r>
+      <w:proofErr w:type="spellEnd"/>
+      <w:r>
+        <w:t xml:space="preserve"> měnit pozici, rotaci nebo vzhled objektu ve </w:t>
+      </w:r>
+      <w:proofErr w:type="spellStart"/>
+      <w:r>
+        <w:t>scéně.A-Frame</w:t>
+      </w:r>
+      <w:proofErr w:type="spellEnd"/>
+      <w:r>
+        <w:t xml:space="preserve"> také poskytuje sadu vestavěných komponent, které lze přidávat k DOM prvkům, aby jim byly poskytnuty VR specifické vlastnosti, jako například schopnost reagovat na sledování hlavy, sledování ruky nebo dotykové události. Navíc mohou vývojáři vytvářet vlastní </w:t>
+      </w:r>
+      <w:proofErr w:type="spellStart"/>
+      <w:r>
+        <w:t>vlastní</w:t>
+      </w:r>
+      <w:proofErr w:type="spellEnd"/>
+      <w:r>
+        <w:t xml:space="preserve"> komponenty pro rozšíření funkčnosti A-</w:t>
+      </w:r>
+      <w:proofErr w:type="spellStart"/>
+      <w:r>
+        <w:t>Frame</w:t>
+      </w:r>
+      <w:proofErr w:type="spellEnd"/>
+      <w:r>
+        <w:t>.</w:t>
+      </w:r>
+      <w:r>
+        <w:t xml:space="preserve"> </w:t>
+      </w:r>
+      <w:r>
+        <w:t>V závěru, A-</w:t>
+      </w:r>
+      <w:proofErr w:type="spellStart"/>
+      <w:r>
+        <w:t>Frame</w:t>
+      </w:r>
+      <w:proofErr w:type="spellEnd"/>
+      <w:r>
+        <w:t xml:space="preserve"> využívá DOM jako základ pro vytváření a manipulaci s prvky VR na webové stránce a poskytuje snadný způsob pro vývojáře, jak vytvářet zážitky z VR pomocí webových technologií.</w:t>
+      </w:r>
+    </w:p>
+    <w:p>
+      <w:pPr>
+        <w:pStyle w:val="Normlnprvnodsazen"/>
+        <w:ind w:firstLine="0"/>
+      </w:pPr>
+    </w:p>
+    <w:p>
+      <w:pPr>
+        <w:pStyle w:val="Normlnprvnodsazen"/>
+        <w:ind w:firstLine="0"/>
         <w:rPr>
           <w:b/>
           <w:bCs/>
         </w:rPr>
       </w:pPr>
+      <w:proofErr w:type="spellStart"/>
       <w:r>
         <w:rPr>
           <w:b/>
           <w:bCs/>
         </w:rPr>
-        <w:t xml:space="preserve">A – </w:t>
-      </w:r>
-      <w:proofErr w:type="spellStart"/>
+        <w:t>Mozila</w:t>
+      </w:r>
+      <w:proofErr w:type="spellEnd"/>
       <w:r>
         <w:rPr>
           <w:b/>
           <w:bCs/>
         </w:rPr>
-        <w:t>Frame</w:t>
-      </w:r>
-      <w:proofErr w:type="spellEnd"/>
-    </w:p>
-    <w:p>
-      <w:pPr>
-        <w:pStyle w:val="Normlnprvnodsazen"/>
-        <w:rPr>
-          <w:lang w:eastAsia="en-US"/>
-        </w:rPr>
-      </w:pPr>
-    </w:p>
-    <w:p>
-      <w:r>
-        <w:t>Při renderování scény A-</w:t>
-      </w:r>
-      <w:proofErr w:type="spellStart"/>
-      <w:r>
-        <w:t>Frame</w:t>
-      </w:r>
-      <w:proofErr w:type="spellEnd"/>
-      <w:r>
-        <w:t xml:space="preserve"> knihovna </w:t>
-      </w:r>
-      <w:proofErr w:type="gramStart"/>
-      <w:r>
-        <w:t>vytváří</w:t>
-      </w:r>
-      <w:proofErr w:type="gramEnd"/>
-      <w:r>
-        <w:t xml:space="preserve"> hierarchii DOM prvků, které představují různé objekty ve scéně. Tyto prvky mohou být vybírány a manipulovány pomocí </w:t>
-      </w:r>
-      <w:proofErr w:type="spellStart"/>
-      <w:r>
-        <w:t>JavaScriptu</w:t>
-      </w:r>
-      <w:proofErr w:type="spellEnd"/>
-      <w:r>
-        <w:t xml:space="preserve">, stejně jako jakékoliv jiné HTML prvky. Například lze pomocí </w:t>
-      </w:r>
-      <w:proofErr w:type="spellStart"/>
-      <w:r>
-        <w:t>JavaScriptu</w:t>
-      </w:r>
-      <w:proofErr w:type="spellEnd"/>
-      <w:r>
-        <w:t xml:space="preserve"> měnit pozici, rotaci nebo vzhled objektu ve scéně.</w:t>
-      </w:r>
-    </w:p>
-    <w:p>
-      <w:pPr>
-        <w:pStyle w:val="Normlnprvnodsazen"/>
-      </w:pPr>
-      <w:r>
-        <w:t>A-</w:t>
-      </w:r>
-      <w:proofErr w:type="spellStart"/>
-      <w:r>
-        <w:t>Frame</w:t>
-      </w:r>
-      <w:proofErr w:type="spellEnd"/>
-      <w:r>
-        <w:t xml:space="preserve"> také poskytuje sadu vestavěných komponent, které lze přidávat k DOM prvkům, aby jim byly poskytnuty VR specifické vlastnosti, jako například schopnost reagovat na sledování hlavy, sledování ruky nebo dotykové události. Navíc mohou vývojáři vytvářet vlastní </w:t>
-      </w:r>
-      <w:proofErr w:type="spellStart"/>
-      <w:r>
-        <w:t>vlastní</w:t>
-      </w:r>
-      <w:proofErr w:type="spellEnd"/>
-      <w:r>
-        <w:t xml:space="preserve"> komponenty pro rozšíření funkčnosti A-</w:t>
-      </w:r>
-      <w:proofErr w:type="spellStart"/>
-      <w:r>
-        <w:t>Frame</w:t>
-      </w:r>
-      <w:proofErr w:type="spellEnd"/>
-      <w:r>
-        <w:t>.</w:t>
-      </w:r>
-    </w:p>
-    <w:p>
-      <w:pPr>
-        <w:pStyle w:val="Normlnprvnodsazen"/>
-      </w:pPr>
-      <w:r>
-        <w:t>V závěru, A-</w:t>
-      </w:r>
-      <w:proofErr w:type="spellStart"/>
-      <w:r>
-        <w:t>Frame</w:t>
-      </w:r>
-      <w:proofErr w:type="spellEnd"/>
-      <w:r>
-        <w:t xml:space="preserve"> využívá DOM jako základ pro vytváření a manipulaci s prvky VR na webové stránce a poskytuje snadný způsob pro vývojáře, jak vytvářet zážitky z VR pomocí webových technologií.</w:t>
+        <w:t xml:space="preserve"> </w:t>
+      </w:r>
+      <w:proofErr w:type="spellStart"/>
+      <w:r>
+        <w:rPr>
+          <w:b/>
+          <w:bCs/>
+        </w:rPr>
+        <w:t>Hubs</w:t>
+      </w:r>
+      <w:proofErr w:type="spellEnd"/>
+      <w:r>
+        <w:rPr>
+          <w:b/>
+          <w:bCs/>
+        </w:rPr>
+        <w:t xml:space="preserve"> </w:t>
       </w:r>
     </w:p>
     <w:p>
@@ -19400,6 +19334,17 @@
         <w:pStyle w:val="Normlnprvnodsazen"/>
         <w:ind w:firstLine="0"/>
       </w:pPr>
+      <w:r>
+        <w:t xml:space="preserve">Open source projekt vytvořen společností </w:t>
+      </w:r>
+      <w:proofErr w:type="spellStart"/>
+      <w:r>
+        <w:t>Mozzila</w:t>
+      </w:r>
+      <w:proofErr w:type="spellEnd"/>
+      <w:r>
+        <w:t xml:space="preserve">. Umožňuje tvorbu kolaborativních virtuálních prostředí v rámci webového prohlížeče. </w:t>
+      </w:r>
     </w:p>
     <w:p>
       <w:r>
@@ -19501,7 +19446,7 @@
           <w:lang w:eastAsia="en-US"/>
         </w:rPr>
       </w:pPr>
-      <w:hyperlink r:id="rId31" w:history="1">
+      <w:hyperlink r:id="rId32" w:history="1">
         <w:r>
           <w:rPr>
             <w:rStyle w:val="Hyperlink"/>
@@ -19538,7 +19483,7 @@
           <w:lang w:eastAsia="en-US"/>
         </w:rPr>
       </w:pPr>
-      <w:hyperlink r:id="rId32" w:history="1">
+      <w:hyperlink r:id="rId33" w:history="1">
         <w:r>
           <w:rPr>
             <w:rStyle w:val="Hyperlink"/>
@@ -19577,7 +19522,7 @@
           <w:lang w:eastAsia="en-US"/>
         </w:rPr>
       </w:pPr>
-      <w:hyperlink r:id="rId33" w:history="1">
+      <w:hyperlink r:id="rId34" w:history="1">
         <w:r>
           <w:rPr>
             <w:rStyle w:val="Hyperlink"/>
@@ -19666,6 +19611,7 @@
         <w:rPr>
           <w:lang w:eastAsia="en-US"/>
         </w:rPr>
+        <w:lastRenderedPageBreak/>
         <w:t xml:space="preserve">Jedná se o nejpopulárnější </w:t>
       </w:r>
       <w:proofErr w:type="spellStart"/>
@@ -19726,7 +19672,6 @@
           <w:noProof/>
           <w:lang w:val="en-US" w:eastAsia="en-US"/>
         </w:rPr>
-        <w:lastRenderedPageBreak/>
         <w:drawing>
           <wp:inline distT="0" distB="0" distL="0" distR="0" wp14:anchorId="5DA20BDC" wp14:editId="3F822A92">
             <wp:extent cx="5579745" cy="3705225"/>
@@ -19743,13 +19688,13 @@
                     <pic:cNvPicPr/>
                   </pic:nvPicPr>
                   <pic:blipFill>
-                    <a:blip r:embed="rId34">
+                    <a:blip r:embed="rId35">
                       <a:extLst>
                         <a:ext uri="{28A0092B-C50C-407E-A947-70E740481C1C}">
                           <a14:useLocalDpi xmlns:a14="http://schemas.microsoft.com/office/drawing/2010/main" val="0"/>
                         </a:ext>
                         <a:ext uri="{96DAC541-7B7A-43D3-8B79-37D633B846F1}">
-                          <asvg:svgBlip xmlns:asvg="http://schemas.microsoft.com/office/drawing/2016/SVG/main" r:embed="rId35"/>
+                          <asvg:svgBlip xmlns:asvg="http://schemas.microsoft.com/office/drawing/2016/SVG/main" r:embed="rId36"/>
                         </a:ext>
                       </a:extLst>
                     </a:blip>
@@ -20219,21 +20164,7 @@
         <w:rPr>
           <w:lang w:eastAsia="cs-CZ"/>
         </w:rPr>
-        <w:t xml:space="preserve"> </w:t>
-      </w:r>
-      <w:proofErr w:type="gramStart"/>
-      <w:r>
-        <w:rPr>
-          <w:lang w:eastAsia="cs-CZ"/>
-        </w:rPr>
-        <w:t>vzdělání..</w:t>
-      </w:r>
-      <w:proofErr w:type="gramEnd"/>
-      <w:r>
-        <w:rPr>
-          <w:lang w:eastAsia="cs-CZ"/>
-        </w:rPr>
-        <w:t xml:space="preserve"> :/</w:t>
+        <w:t xml:space="preserve"> vzdělání.. :/</w:t>
       </w:r>
     </w:p>
     <w:p>
@@ -20251,21 +20182,7 @@
         <w:rPr>
           <w:lang w:eastAsia="cs-CZ"/>
         </w:rPr>
-        <w:t xml:space="preserve">Technologie by měla umožnit vizualizovat data v geoprostorovém </w:t>
-      </w:r>
-      <w:proofErr w:type="gramStart"/>
-      <w:r>
-        <w:rPr>
-          <w:lang w:eastAsia="cs-CZ"/>
-        </w:rPr>
-        <w:t>kontextu</w:t>
-      </w:r>
-      <w:proofErr w:type="gramEnd"/>
-      <w:r>
-        <w:rPr>
-          <w:lang w:eastAsia="cs-CZ"/>
-        </w:rPr>
-        <w:t xml:space="preserve"> tj. ve správné geografické poloze (absolutní nebo relativní).</w:t>
+        <w:t>Technologie by měla umožnit vizualizovat data v geoprostorovém kontextu tj. ve správné geografické poloze (absolutní nebo relativní).</w:t>
       </w:r>
     </w:p>
     <w:p>
@@ -20294,16 +20211,8 @@
         <w:rPr>
           <w:lang w:eastAsia="cs-CZ"/>
         </w:rPr>
-        <w:t xml:space="preserve">typy geografických </w:t>
-      </w:r>
-      <w:proofErr w:type="gramStart"/>
-      <w:r>
-        <w:rPr>
-          <w:lang w:eastAsia="cs-CZ"/>
-        </w:rPr>
-        <w:t>dat - geometrií</w:t>
-      </w:r>
-      <w:proofErr w:type="gramEnd"/>
+        <w:t>typy geografických dat - geometrií</w:t>
+      </w:r>
     </w:p>
     <w:p>
       <w:pPr>
@@ -20390,21 +20299,13 @@
         <w:rPr>
           <w:lang w:eastAsia="cs-CZ"/>
         </w:rPr>
-        <w:t xml:space="preserve">Android 10 – Mi A2 </w:t>
-      </w:r>
-      <w:proofErr w:type="gramStart"/>
-      <w:r>
-        <w:rPr>
-          <w:lang w:eastAsia="cs-CZ"/>
-        </w:rPr>
-        <w:t xml:space="preserve">Lite - </w:t>
+        <w:t xml:space="preserve">Android 10 – Mi A2 Lite - </w:t>
       </w:r>
       <w:proofErr w:type="spellStart"/>
       <w:r>
         <w:t>Retrak</w:t>
       </w:r>
       <w:proofErr w:type="spellEnd"/>
-      <w:proofErr w:type="gramEnd"/>
       <w:r>
         <w:t xml:space="preserve"> Utopia 360° VR Headset</w:t>
       </w:r>
@@ -20669,7 +20570,15 @@
         <w:fldChar w:fldCharType="separate"/>
       </w:r>
       <w:r>
-        <w:t>(Coltekin, Reichenbacher 2011)</w:t>
+        <w:t xml:space="preserve">(Coltekin, </w:t>
+      </w:r>
+      <w:proofErr w:type="spellStart"/>
+      <w:r>
+        <w:t>Reichenbacher</w:t>
+      </w:r>
+      <w:proofErr w:type="spellEnd"/>
+      <w:r>
+        <w:t xml:space="preserve"> 2011)</w:t>
       </w:r>
       <w:r>
         <w:fldChar w:fldCharType="end"/>
@@ -20897,12 +20806,10 @@
       <w:pPr>
         <w:pStyle w:val="Heading1"/>
       </w:pPr>
-      <w:proofErr w:type="gramStart"/>
       <w:r>
         <w:lastRenderedPageBreak/>
         <w:t>dISKUZE</w:t>
       </w:r>
-      <w:proofErr w:type="gramEnd"/>
     </w:p>
     <w:p>
       <w:pPr>
@@ -20952,8 +20859,8 @@
           <w:sz w:val="28"/>
         </w:rPr>
         <w:sectPr>
-          <w:headerReference w:type="default" r:id="rId36"/>
-          <w:footerReference w:type="default" r:id="rId37"/>
+          <w:headerReference w:type="default" r:id="rId37"/>
+          <w:footerReference w:type="default" r:id="rId38"/>
           <w:pgSz w:w="11906" w:h="16838" w:code="9"/>
           <w:pgMar w:top="1701" w:right="1134" w:bottom="1134" w:left="1985" w:header="709" w:footer="709" w:gutter="0"/>
           <w:cols w:space="708"/>
@@ -21027,7 +20934,7 @@
       </w:pPr>
     </w:p>
     <w:sectPr>
-      <w:headerReference w:type="default" r:id="rId38"/>
+      <w:headerReference w:type="default" r:id="rId39"/>
       <w:pgSz w:w="11906" w:h="16838" w:code="9"/>
       <w:pgMar w:top="1134" w:right="1134" w:bottom="1134" w:left="1134" w:header="709" w:footer="709" w:gutter="0"/>
       <w:cols w:space="708"/>
@@ -21172,32 +21079,11 @@
       <w:r>
         <w:t xml:space="preserve"> </w:t>
       </w:r>
-      <w:proofErr w:type="spellStart"/>
-      <w:r>
-        <w:t>WebGL</w:t>
-      </w:r>
-      <w:proofErr w:type="spellEnd"/>
-      <w:r>
-        <w:t xml:space="preserve"> je založen na specifikaci </w:t>
-      </w:r>
-      <w:proofErr w:type="spellStart"/>
-      <w:r>
-        <w:t>OpenGL</w:t>
-      </w:r>
-      <w:proofErr w:type="spellEnd"/>
-      <w:r>
-        <w:t xml:space="preserve"> ES 2.0 s cílem maximalizovat přenositelnost na mobilní zařízení</w:t>
-      </w:r>
-      <w:r>
-        <w:t xml:space="preserve"> namísto </w:t>
-      </w:r>
-      <w:proofErr w:type="spellStart"/>
-      <w:r>
-        <w:t>OpenGL</w:t>
-      </w:r>
-      <w:proofErr w:type="spellEnd"/>
-      <w:r>
-        <w:t>, který je pro desktopová řešení.</w:t>
+      <w:r>
+        <w:t>WebGL je založen na specifikaci OpenGL ES 2.0 s cílem maximalizovat přenositelnost na mobilní zařízení</w:t>
+      </w:r>
+      <w:r>
+        <w:t xml:space="preserve"> namísto OpenGL, který je pro desktopová řešení.</w:t>
       </w:r>
     </w:p>
   </w:footnote>
@@ -21215,13 +21101,8 @@
       <w:r>
         <w:t xml:space="preserve"> </w:t>
       </w:r>
-      <w:proofErr w:type="spellStart"/>
-      <w:r>
-        <w:t>OpenXR</w:t>
-      </w:r>
-      <w:proofErr w:type="spellEnd"/>
-      <w:r>
-        <w:t xml:space="preserve"> je specifikace pro standardizaci rozhraní pro vývoj aplikací pro virtuální a rozšířenou realitu. Jejím cílem je umožnit interoperabilitu mezi různými platformami a technologiemi pro webovou XR.</w:t>
+      <w:r>
+        <w:t>OpenXR je specifikace pro standardizaci rozhraní pro vývoj aplikací pro virtuální a rozšířenou realitu. Jejím cílem je umožnit interoperabilitu mezi různými platformami a technologiemi pro webovou XR.</w:t>
       </w:r>
     </w:p>
   </w:footnote>

</xml_diff>